<commit_message>
fix page size, going to build a interface
</commit_message>
<xml_diff>
--- a/pythonProject/JobCard.docx
+++ b/pythonProject/JobCard.docx
@@ -9,8 +9,8 @@
         <w:tblLook w:firstColumn="1" w:firstRow="1" w:lastColumn="0" w:lastRow="0" w:noHBand="0" w:noVBand="1" w:val="04A0"/>
       </w:tblPr>
       <w:tblGrid>
-        <w:gridCol w:w="7632"/>
-        <w:gridCol w:w="7632"/>
+        <w:gridCol w:w="7843"/>
+        <w:gridCol w:w="7843"/>
       </w:tblGrid>
       <w:tr>
         <w:trPr>
@@ -18,12 +18,12 @@
         </w:trPr>
         <w:tc>
           <w:tcPr>
-            <w:tcW w:type="dxa" w:w="15264"/>
+            <w:tcW w:type="dxa" w:w="15686"/>
             <w:gridSpan w:val="2"/>
           </w:tcPr>
           <w:p>
             <w:r>
-              <w:t>Job Number 4000</w:t>
+              <w:t>Job Number 4016</w:t>
             </w:r>
           </w:p>
         </w:tc>
@@ -34,7 +34,7 @@
         </w:trPr>
         <w:tc>
           <w:tcPr>
-            <w:tcW w:type="dxa" w:w="7632"/>
+            <w:tcW w:type="dxa" w:w="7843"/>
           </w:tcPr>
           <w:p>
             <w:r>
@@ -44,7 +44,7 @@
         </w:tc>
         <w:tc>
           <w:tcPr>
-            <w:tcW w:type="dxa" w:w="7632"/>
+            <w:tcW w:type="dxa" w:w="7843"/>
             <w:vMerge w:val="restart"/>
           </w:tcPr>
           <w:p>
@@ -60,7 +60,7 @@
         </w:trPr>
         <w:tc>
           <w:tcPr>
-            <w:tcW w:type="dxa" w:w="7632"/>
+            <w:tcW w:type="dxa" w:w="7843"/>
             <w:vMerge w:val="restart"/>
           </w:tcPr>
           <w:p>
@@ -71,7 +71,7 @@
         </w:tc>
         <w:tc>
           <w:tcPr>
-            <w:tcW w:type="dxa" w:w="7632"/>
+            <w:tcW w:type="dxa" w:w="7843"/>
             <w:vMerge/>
           </w:tcPr>
           <w:p/>
@@ -80,14 +80,14 @@
       <w:tr>
         <w:tc>
           <w:tcPr>
-            <w:tcW w:type="dxa" w:w="7632"/>
+            <w:tcW w:type="dxa" w:w="7843"/>
             <w:vMerge/>
           </w:tcPr>
           <w:p/>
         </w:tc>
         <w:tc>
           <w:tcPr>
-            <w:tcW w:type="dxa" w:w="7632"/>
+            <w:tcW w:type="dxa" w:w="7843"/>
             <w:vMerge/>
           </w:tcPr>
           <w:p/>
@@ -96,7 +96,7 @@
       <w:tr>
         <w:tc>
           <w:tcPr>
-            <w:tcW w:type="dxa" w:w="7632"/>
+            <w:tcW w:type="dxa" w:w="7843"/>
             <w:vMerge w:val="restart"/>
           </w:tcPr>
           <w:p>
@@ -107,7 +107,7 @@
         </w:tc>
         <w:tc>
           <w:tcPr>
-            <w:tcW w:type="dxa" w:w="7632"/>
+            <w:tcW w:type="dxa" w:w="7843"/>
             <w:vMerge w:val="restart"/>
           </w:tcPr>
           <w:p>
@@ -120,14 +120,14 @@
       <w:tr>
         <w:tc>
           <w:tcPr>
-            <w:tcW w:type="dxa" w:w="7632"/>
+            <w:tcW w:type="dxa" w:w="7843"/>
             <w:vMerge/>
           </w:tcPr>
           <w:p/>
         </w:tc>
         <w:tc>
           <w:tcPr>
-            <w:tcW w:type="dxa" w:w="7632"/>
+            <w:tcW w:type="dxa" w:w="7843"/>
             <w:vMerge/>
           </w:tcPr>
           <w:p/>
@@ -136,14 +136,14 @@
       <w:tr>
         <w:tc>
           <w:tcPr>
-            <w:tcW w:type="dxa" w:w="7632"/>
+            <w:tcW w:type="dxa" w:w="7843"/>
             <w:vMerge/>
           </w:tcPr>
           <w:p/>
         </w:tc>
         <w:tc>
           <w:tcPr>
-            <w:tcW w:type="dxa" w:w="7632"/>
+            <w:tcW w:type="dxa" w:w="7843"/>
             <w:vMerge/>
           </w:tcPr>
           <w:p/>
@@ -155,7 +155,7 @@
         </w:trPr>
         <w:tc>
           <w:tcPr>
-            <w:tcW w:type="dxa" w:w="7632"/>
+            <w:tcW w:type="dxa" w:w="7843"/>
           </w:tcPr>
           <w:p>
             <w:r>
@@ -165,7 +165,7 @@
         </w:tc>
         <w:tc>
           <w:tcPr>
-            <w:tcW w:type="dxa" w:w="7632"/>
+            <w:tcW w:type="dxa" w:w="7843"/>
             <w:vMerge w:val="restart"/>
           </w:tcPr>
           <w:p>
@@ -186,7 +186,7 @@
         </w:trPr>
         <w:tc>
           <w:tcPr>
-            <w:tcW w:type="dxa" w:w="7632"/>
+            <w:tcW w:type="dxa" w:w="7843"/>
             <w:vMerge w:val="restart"/>
           </w:tcPr>
           <w:p>
@@ -197,7 +197,7 @@
         </w:tc>
         <w:tc>
           <w:tcPr>
-            <w:tcW w:type="dxa" w:w="7632"/>
+            <w:tcW w:type="dxa" w:w="7843"/>
             <w:vMerge/>
           </w:tcPr>
           <w:p/>
@@ -206,14 +206,14 @@
       <w:tr>
         <w:tc>
           <w:tcPr>
-            <w:tcW w:type="dxa" w:w="7632"/>
+            <w:tcW w:type="dxa" w:w="7843"/>
             <w:vMerge/>
           </w:tcPr>
           <w:p/>
         </w:tc>
         <w:tc>
           <w:tcPr>
-            <w:tcW w:type="dxa" w:w="7632"/>
+            <w:tcW w:type="dxa" w:w="7843"/>
             <w:vMerge/>
           </w:tcPr>
           <w:p/>
@@ -225,7 +225,7 @@
         </w:trPr>
         <w:tc>
           <w:tcPr>
-            <w:tcW w:type="dxa" w:w="7632"/>
+            <w:tcW w:type="dxa" w:w="7843"/>
             <w:vMerge w:val="restart"/>
           </w:tcPr>
           <w:p>
@@ -236,7 +236,7 @@
         </w:tc>
         <w:tc>
           <w:tcPr>
-            <w:tcW w:type="dxa" w:w="7632"/>
+            <w:tcW w:type="dxa" w:w="7843"/>
           </w:tcPr>
           <w:p>
             <w:r>
@@ -248,14 +248,14 @@
       <w:tr>
         <w:tc>
           <w:tcPr>
-            <w:tcW w:type="dxa" w:w="7632"/>
+            <w:tcW w:type="dxa" w:w="7843"/>
             <w:vMerge/>
           </w:tcPr>
           <w:p/>
         </w:tc>
         <w:tc>
           <w:tcPr>
-            <w:tcW w:type="dxa" w:w="7632"/>
+            <w:tcW w:type="dxa" w:w="7843"/>
             <w:vMerge w:val="restart"/>
           </w:tcPr>
           <w:p>
@@ -268,14 +268,14 @@
       <w:tr>
         <w:tc>
           <w:tcPr>
-            <w:tcW w:type="dxa" w:w="7632"/>
+            <w:tcW w:type="dxa" w:w="7843"/>
             <w:vMerge/>
           </w:tcPr>
           <w:p/>
         </w:tc>
         <w:tc>
           <w:tcPr>
-            <w:tcW w:type="dxa" w:w="7632"/>
+            <w:tcW w:type="dxa" w:w="7843"/>
             <w:vMerge/>
           </w:tcPr>
           <w:p/>
@@ -294,8 +294,8 @@
         <w:tblLook w:firstColumn="1" w:firstRow="1" w:lastColumn="0" w:lastRow="0" w:noHBand="0" w:noVBand="1" w:val="04A0"/>
       </w:tblPr>
       <w:tblGrid>
-        <w:gridCol w:w="7632"/>
-        <w:gridCol w:w="7632"/>
+        <w:gridCol w:w="7843"/>
+        <w:gridCol w:w="7843"/>
       </w:tblGrid>
       <w:tr>
         <w:trPr>
@@ -303,12 +303,12 @@
         </w:trPr>
         <w:tc>
           <w:tcPr>
-            <w:tcW w:type="dxa" w:w="15264"/>
+            <w:tcW w:type="dxa" w:w="15686"/>
             <w:gridSpan w:val="2"/>
           </w:tcPr>
           <w:p>
             <w:r>
-              <w:t>Job Number: 4001</w:t>
+              <w:t>Job Number: 4017</w:t>
             </w:r>
           </w:p>
         </w:tc>
@@ -319,7 +319,7 @@
         </w:trPr>
         <w:tc>
           <w:tcPr>
-            <w:tcW w:type="dxa" w:w="7632"/>
+            <w:tcW w:type="dxa" w:w="7843"/>
           </w:tcPr>
           <w:p>
             <w:r>
@@ -329,7 +329,7 @@
         </w:tc>
         <w:tc>
           <w:tcPr>
-            <w:tcW w:type="dxa" w:w="7632"/>
+            <w:tcW w:type="dxa" w:w="7843"/>
             <w:vMerge w:val="restart"/>
           </w:tcPr>
           <w:p>
@@ -345,7 +345,7 @@
         </w:trPr>
         <w:tc>
           <w:tcPr>
-            <w:tcW w:type="dxa" w:w="7632"/>
+            <w:tcW w:type="dxa" w:w="7843"/>
             <w:vMerge w:val="restart"/>
           </w:tcPr>
           <w:p>
@@ -356,7 +356,7 @@
         </w:tc>
         <w:tc>
           <w:tcPr>
-            <w:tcW w:type="dxa" w:w="7632"/>
+            <w:tcW w:type="dxa" w:w="7843"/>
             <w:vMerge/>
           </w:tcPr>
           <w:p/>
@@ -365,14 +365,14 @@
       <w:tr>
         <w:tc>
           <w:tcPr>
-            <w:tcW w:type="dxa" w:w="7632"/>
+            <w:tcW w:type="dxa" w:w="7843"/>
             <w:vMerge/>
           </w:tcPr>
           <w:p/>
         </w:tc>
         <w:tc>
           <w:tcPr>
-            <w:tcW w:type="dxa" w:w="7632"/>
+            <w:tcW w:type="dxa" w:w="7843"/>
             <w:vMerge/>
           </w:tcPr>
           <w:p/>
@@ -381,7 +381,7 @@
       <w:tr>
         <w:tc>
           <w:tcPr>
-            <w:tcW w:type="dxa" w:w="7632"/>
+            <w:tcW w:type="dxa" w:w="7843"/>
             <w:vMerge w:val="restart"/>
           </w:tcPr>
           <w:p>
@@ -392,7 +392,7 @@
         </w:tc>
         <w:tc>
           <w:tcPr>
-            <w:tcW w:type="dxa" w:w="7632"/>
+            <w:tcW w:type="dxa" w:w="7843"/>
             <w:vMerge w:val="restart"/>
           </w:tcPr>
           <w:p>
@@ -405,14 +405,14 @@
       <w:tr>
         <w:tc>
           <w:tcPr>
-            <w:tcW w:type="dxa" w:w="7632"/>
+            <w:tcW w:type="dxa" w:w="7843"/>
             <w:vMerge/>
           </w:tcPr>
           <w:p/>
         </w:tc>
         <w:tc>
           <w:tcPr>
-            <w:tcW w:type="dxa" w:w="7632"/>
+            <w:tcW w:type="dxa" w:w="7843"/>
             <w:vMerge/>
           </w:tcPr>
           <w:p/>
@@ -421,14 +421,14 @@
       <w:tr>
         <w:tc>
           <w:tcPr>
-            <w:tcW w:type="dxa" w:w="7632"/>
+            <w:tcW w:type="dxa" w:w="7843"/>
             <w:vMerge/>
           </w:tcPr>
           <w:p/>
         </w:tc>
         <w:tc>
           <w:tcPr>
-            <w:tcW w:type="dxa" w:w="7632"/>
+            <w:tcW w:type="dxa" w:w="7843"/>
             <w:vMerge/>
           </w:tcPr>
           <w:p/>
@@ -440,7 +440,7 @@
         </w:trPr>
         <w:tc>
           <w:tcPr>
-            <w:tcW w:type="dxa" w:w="7632"/>
+            <w:tcW w:type="dxa" w:w="7843"/>
           </w:tcPr>
           <w:p>
             <w:r>
@@ -450,7 +450,7 @@
         </w:tc>
         <w:tc>
           <w:tcPr>
-            <w:tcW w:type="dxa" w:w="7632"/>
+            <w:tcW w:type="dxa" w:w="7843"/>
             <w:vMerge w:val="restart"/>
           </w:tcPr>
           <w:p>
@@ -471,7 +471,7 @@
         </w:trPr>
         <w:tc>
           <w:tcPr>
-            <w:tcW w:type="dxa" w:w="7632"/>
+            <w:tcW w:type="dxa" w:w="7843"/>
             <w:vMerge w:val="restart"/>
           </w:tcPr>
           <w:p>
@@ -482,7 +482,7 @@
         </w:tc>
         <w:tc>
           <w:tcPr>
-            <w:tcW w:type="dxa" w:w="7632"/>
+            <w:tcW w:type="dxa" w:w="7843"/>
             <w:vMerge/>
           </w:tcPr>
           <w:p/>
@@ -491,14 +491,14 @@
       <w:tr>
         <w:tc>
           <w:tcPr>
-            <w:tcW w:type="dxa" w:w="7632"/>
+            <w:tcW w:type="dxa" w:w="7843"/>
             <w:vMerge/>
           </w:tcPr>
           <w:p/>
         </w:tc>
         <w:tc>
           <w:tcPr>
-            <w:tcW w:type="dxa" w:w="7632"/>
+            <w:tcW w:type="dxa" w:w="7843"/>
             <w:vMerge/>
           </w:tcPr>
           <w:p/>
@@ -510,7 +510,7 @@
         </w:trPr>
         <w:tc>
           <w:tcPr>
-            <w:tcW w:type="dxa" w:w="7632"/>
+            <w:tcW w:type="dxa" w:w="7843"/>
             <w:vMerge w:val="restart"/>
           </w:tcPr>
           <w:p>
@@ -521,7 +521,7 @@
         </w:tc>
         <w:tc>
           <w:tcPr>
-            <w:tcW w:type="dxa" w:w="7632"/>
+            <w:tcW w:type="dxa" w:w="7843"/>
           </w:tcPr>
           <w:p>
             <w:r>
@@ -533,14 +533,14 @@
       <w:tr>
         <w:tc>
           <w:tcPr>
-            <w:tcW w:type="dxa" w:w="7632"/>
+            <w:tcW w:type="dxa" w:w="7843"/>
             <w:vMerge/>
           </w:tcPr>
           <w:p/>
         </w:tc>
         <w:tc>
           <w:tcPr>
-            <w:tcW w:type="dxa" w:w="7632"/>
+            <w:tcW w:type="dxa" w:w="7843"/>
             <w:vMerge w:val="restart"/>
           </w:tcPr>
           <w:p>
@@ -553,14 +553,14 @@
       <w:tr>
         <w:tc>
           <w:tcPr>
-            <w:tcW w:type="dxa" w:w="7632"/>
+            <w:tcW w:type="dxa" w:w="7843"/>
             <w:vMerge/>
           </w:tcPr>
           <w:p/>
         </w:tc>
         <w:tc>
           <w:tcPr>
-            <w:tcW w:type="dxa" w:w="7632"/>
+            <w:tcW w:type="dxa" w:w="7843"/>
             <w:vMerge/>
           </w:tcPr>
           <w:p/>
@@ -575,8 +575,8 @@
         <w:tblLook w:firstColumn="1" w:firstRow="1" w:lastColumn="0" w:lastRow="0" w:noHBand="0" w:noVBand="1" w:val="04A0"/>
       </w:tblPr>
       <w:tblGrid>
-        <w:gridCol w:w="7632"/>
-        <w:gridCol w:w="7632"/>
+        <w:gridCol w:w="7843"/>
+        <w:gridCol w:w="7843"/>
       </w:tblGrid>
       <w:tr>
         <w:trPr>
@@ -584,12 +584,12 @@
         </w:trPr>
         <w:tc>
           <w:tcPr>
-            <w:tcW w:type="dxa" w:w="15264"/>
+            <w:tcW w:type="dxa" w:w="15686"/>
             <w:gridSpan w:val="2"/>
           </w:tcPr>
           <w:p>
             <w:r>
-              <w:t>Job Number: 4002</w:t>
+              <w:t>Job Number: 4018</w:t>
             </w:r>
           </w:p>
         </w:tc>
@@ -600,7 +600,7 @@
         </w:trPr>
         <w:tc>
           <w:tcPr>
-            <w:tcW w:type="dxa" w:w="7632"/>
+            <w:tcW w:type="dxa" w:w="7843"/>
           </w:tcPr>
           <w:p>
             <w:r>
@@ -610,7 +610,7 @@
         </w:tc>
         <w:tc>
           <w:tcPr>
-            <w:tcW w:type="dxa" w:w="7632"/>
+            <w:tcW w:type="dxa" w:w="7843"/>
             <w:vMerge w:val="restart"/>
           </w:tcPr>
           <w:p>
@@ -626,7 +626,7 @@
         </w:trPr>
         <w:tc>
           <w:tcPr>
-            <w:tcW w:type="dxa" w:w="7632"/>
+            <w:tcW w:type="dxa" w:w="7843"/>
             <w:vMerge w:val="restart"/>
           </w:tcPr>
           <w:p>
@@ -637,7 +637,7 @@
         </w:tc>
         <w:tc>
           <w:tcPr>
-            <w:tcW w:type="dxa" w:w="7632"/>
+            <w:tcW w:type="dxa" w:w="7843"/>
             <w:vMerge/>
           </w:tcPr>
           <w:p/>
@@ -646,14 +646,14 @@
       <w:tr>
         <w:tc>
           <w:tcPr>
-            <w:tcW w:type="dxa" w:w="7632"/>
+            <w:tcW w:type="dxa" w:w="7843"/>
             <w:vMerge/>
           </w:tcPr>
           <w:p/>
         </w:tc>
         <w:tc>
           <w:tcPr>
-            <w:tcW w:type="dxa" w:w="7632"/>
+            <w:tcW w:type="dxa" w:w="7843"/>
             <w:vMerge/>
           </w:tcPr>
           <w:p/>
@@ -662,7 +662,7 @@
       <w:tr>
         <w:tc>
           <w:tcPr>
-            <w:tcW w:type="dxa" w:w="7632"/>
+            <w:tcW w:type="dxa" w:w="7843"/>
             <w:vMerge w:val="restart"/>
           </w:tcPr>
           <w:p>
@@ -673,7 +673,7 @@
         </w:tc>
         <w:tc>
           <w:tcPr>
-            <w:tcW w:type="dxa" w:w="7632"/>
+            <w:tcW w:type="dxa" w:w="7843"/>
             <w:vMerge w:val="restart"/>
           </w:tcPr>
           <w:p>
@@ -686,14 +686,14 @@
       <w:tr>
         <w:tc>
           <w:tcPr>
-            <w:tcW w:type="dxa" w:w="7632"/>
+            <w:tcW w:type="dxa" w:w="7843"/>
             <w:vMerge/>
           </w:tcPr>
           <w:p/>
         </w:tc>
         <w:tc>
           <w:tcPr>
-            <w:tcW w:type="dxa" w:w="7632"/>
+            <w:tcW w:type="dxa" w:w="7843"/>
             <w:vMerge/>
           </w:tcPr>
           <w:p/>
@@ -702,14 +702,14 @@
       <w:tr>
         <w:tc>
           <w:tcPr>
-            <w:tcW w:type="dxa" w:w="7632"/>
+            <w:tcW w:type="dxa" w:w="7843"/>
             <w:vMerge/>
           </w:tcPr>
           <w:p/>
         </w:tc>
         <w:tc>
           <w:tcPr>
-            <w:tcW w:type="dxa" w:w="7632"/>
+            <w:tcW w:type="dxa" w:w="7843"/>
             <w:vMerge/>
           </w:tcPr>
           <w:p/>
@@ -721,7 +721,7 @@
         </w:trPr>
         <w:tc>
           <w:tcPr>
-            <w:tcW w:type="dxa" w:w="7632"/>
+            <w:tcW w:type="dxa" w:w="7843"/>
           </w:tcPr>
           <w:p>
             <w:r>
@@ -731,7 +731,7 @@
         </w:tc>
         <w:tc>
           <w:tcPr>
-            <w:tcW w:type="dxa" w:w="7632"/>
+            <w:tcW w:type="dxa" w:w="7843"/>
             <w:vMerge w:val="restart"/>
           </w:tcPr>
           <w:p>
@@ -752,7 +752,7 @@
         </w:trPr>
         <w:tc>
           <w:tcPr>
-            <w:tcW w:type="dxa" w:w="7632"/>
+            <w:tcW w:type="dxa" w:w="7843"/>
             <w:vMerge w:val="restart"/>
           </w:tcPr>
           <w:p>
@@ -763,7 +763,7 @@
         </w:tc>
         <w:tc>
           <w:tcPr>
-            <w:tcW w:type="dxa" w:w="7632"/>
+            <w:tcW w:type="dxa" w:w="7843"/>
             <w:vMerge/>
           </w:tcPr>
           <w:p/>
@@ -772,14 +772,14 @@
       <w:tr>
         <w:tc>
           <w:tcPr>
-            <w:tcW w:type="dxa" w:w="7632"/>
+            <w:tcW w:type="dxa" w:w="7843"/>
             <w:vMerge/>
           </w:tcPr>
           <w:p/>
         </w:tc>
         <w:tc>
           <w:tcPr>
-            <w:tcW w:type="dxa" w:w="7632"/>
+            <w:tcW w:type="dxa" w:w="7843"/>
             <w:vMerge/>
           </w:tcPr>
           <w:p/>
@@ -791,7 +791,7 @@
         </w:trPr>
         <w:tc>
           <w:tcPr>
-            <w:tcW w:type="dxa" w:w="7632"/>
+            <w:tcW w:type="dxa" w:w="7843"/>
             <w:vMerge w:val="restart"/>
           </w:tcPr>
           <w:p>
@@ -802,7 +802,7 @@
         </w:tc>
         <w:tc>
           <w:tcPr>
-            <w:tcW w:type="dxa" w:w="7632"/>
+            <w:tcW w:type="dxa" w:w="7843"/>
           </w:tcPr>
           <w:p>
             <w:r>
@@ -814,14 +814,14 @@
       <w:tr>
         <w:tc>
           <w:tcPr>
-            <w:tcW w:type="dxa" w:w="7632"/>
+            <w:tcW w:type="dxa" w:w="7843"/>
             <w:vMerge/>
           </w:tcPr>
           <w:p/>
         </w:tc>
         <w:tc>
           <w:tcPr>
-            <w:tcW w:type="dxa" w:w="7632"/>
+            <w:tcW w:type="dxa" w:w="7843"/>
             <w:vMerge w:val="restart"/>
           </w:tcPr>
           <w:p>
@@ -834,14 +834,14 @@
       <w:tr>
         <w:tc>
           <w:tcPr>
-            <w:tcW w:type="dxa" w:w="7632"/>
+            <w:tcW w:type="dxa" w:w="7843"/>
             <w:vMerge/>
           </w:tcPr>
           <w:p/>
         </w:tc>
         <w:tc>
           <w:tcPr>
-            <w:tcW w:type="dxa" w:w="7632"/>
+            <w:tcW w:type="dxa" w:w="7843"/>
             <w:vMerge/>
           </w:tcPr>
           <w:p/>
@@ -856,8 +856,8 @@
         <w:tblLook w:firstColumn="1" w:firstRow="1" w:lastColumn="0" w:lastRow="0" w:noHBand="0" w:noVBand="1" w:val="04A0"/>
       </w:tblPr>
       <w:tblGrid>
-        <w:gridCol w:w="7632"/>
-        <w:gridCol w:w="7632"/>
+        <w:gridCol w:w="7843"/>
+        <w:gridCol w:w="7843"/>
       </w:tblGrid>
       <w:tr>
         <w:trPr>
@@ -865,12 +865,12 @@
         </w:trPr>
         <w:tc>
           <w:tcPr>
-            <w:tcW w:type="dxa" w:w="15264"/>
+            <w:tcW w:type="dxa" w:w="15686"/>
             <w:gridSpan w:val="2"/>
           </w:tcPr>
           <w:p>
             <w:r>
-              <w:t>Job Number: 4003</w:t>
+              <w:t>Job Number: 4019</w:t>
             </w:r>
           </w:p>
         </w:tc>
@@ -881,7 +881,7 @@
         </w:trPr>
         <w:tc>
           <w:tcPr>
-            <w:tcW w:type="dxa" w:w="7632"/>
+            <w:tcW w:type="dxa" w:w="7843"/>
           </w:tcPr>
           <w:p>
             <w:r>
@@ -891,7 +891,7 @@
         </w:tc>
         <w:tc>
           <w:tcPr>
-            <w:tcW w:type="dxa" w:w="7632"/>
+            <w:tcW w:type="dxa" w:w="7843"/>
             <w:vMerge w:val="restart"/>
           </w:tcPr>
           <w:p>
@@ -907,7 +907,7 @@
         </w:trPr>
         <w:tc>
           <w:tcPr>
-            <w:tcW w:type="dxa" w:w="7632"/>
+            <w:tcW w:type="dxa" w:w="7843"/>
             <w:vMerge w:val="restart"/>
           </w:tcPr>
           <w:p>
@@ -918,7 +918,7 @@
         </w:tc>
         <w:tc>
           <w:tcPr>
-            <w:tcW w:type="dxa" w:w="7632"/>
+            <w:tcW w:type="dxa" w:w="7843"/>
             <w:vMerge/>
           </w:tcPr>
           <w:p/>
@@ -927,14 +927,14 @@
       <w:tr>
         <w:tc>
           <w:tcPr>
-            <w:tcW w:type="dxa" w:w="7632"/>
+            <w:tcW w:type="dxa" w:w="7843"/>
             <w:vMerge/>
           </w:tcPr>
           <w:p/>
         </w:tc>
         <w:tc>
           <w:tcPr>
-            <w:tcW w:type="dxa" w:w="7632"/>
+            <w:tcW w:type="dxa" w:w="7843"/>
             <w:vMerge/>
           </w:tcPr>
           <w:p/>
@@ -943,7 +943,7 @@
       <w:tr>
         <w:tc>
           <w:tcPr>
-            <w:tcW w:type="dxa" w:w="7632"/>
+            <w:tcW w:type="dxa" w:w="7843"/>
             <w:vMerge w:val="restart"/>
           </w:tcPr>
           <w:p>
@@ -954,7 +954,7 @@
         </w:tc>
         <w:tc>
           <w:tcPr>
-            <w:tcW w:type="dxa" w:w="7632"/>
+            <w:tcW w:type="dxa" w:w="7843"/>
             <w:vMerge w:val="restart"/>
           </w:tcPr>
           <w:p>
@@ -967,14 +967,14 @@
       <w:tr>
         <w:tc>
           <w:tcPr>
-            <w:tcW w:type="dxa" w:w="7632"/>
+            <w:tcW w:type="dxa" w:w="7843"/>
             <w:vMerge/>
           </w:tcPr>
           <w:p/>
         </w:tc>
         <w:tc>
           <w:tcPr>
-            <w:tcW w:type="dxa" w:w="7632"/>
+            <w:tcW w:type="dxa" w:w="7843"/>
             <w:vMerge/>
           </w:tcPr>
           <w:p/>
@@ -983,14 +983,14 @@
       <w:tr>
         <w:tc>
           <w:tcPr>
-            <w:tcW w:type="dxa" w:w="7632"/>
+            <w:tcW w:type="dxa" w:w="7843"/>
             <w:vMerge/>
           </w:tcPr>
           <w:p/>
         </w:tc>
         <w:tc>
           <w:tcPr>
-            <w:tcW w:type="dxa" w:w="7632"/>
+            <w:tcW w:type="dxa" w:w="7843"/>
             <w:vMerge/>
           </w:tcPr>
           <w:p/>
@@ -1002,7 +1002,7 @@
         </w:trPr>
         <w:tc>
           <w:tcPr>
-            <w:tcW w:type="dxa" w:w="7632"/>
+            <w:tcW w:type="dxa" w:w="7843"/>
           </w:tcPr>
           <w:p>
             <w:r>
@@ -1012,7 +1012,7 @@
         </w:tc>
         <w:tc>
           <w:tcPr>
-            <w:tcW w:type="dxa" w:w="7632"/>
+            <w:tcW w:type="dxa" w:w="7843"/>
             <w:vMerge w:val="restart"/>
           </w:tcPr>
           <w:p>
@@ -1033,7 +1033,7 @@
         </w:trPr>
         <w:tc>
           <w:tcPr>
-            <w:tcW w:type="dxa" w:w="7632"/>
+            <w:tcW w:type="dxa" w:w="7843"/>
             <w:vMerge w:val="restart"/>
           </w:tcPr>
           <w:p>
@@ -1044,7 +1044,7 @@
         </w:tc>
         <w:tc>
           <w:tcPr>
-            <w:tcW w:type="dxa" w:w="7632"/>
+            <w:tcW w:type="dxa" w:w="7843"/>
             <w:vMerge/>
           </w:tcPr>
           <w:p/>
@@ -1053,14 +1053,14 @@
       <w:tr>
         <w:tc>
           <w:tcPr>
-            <w:tcW w:type="dxa" w:w="7632"/>
+            <w:tcW w:type="dxa" w:w="7843"/>
             <w:vMerge/>
           </w:tcPr>
           <w:p/>
         </w:tc>
         <w:tc>
           <w:tcPr>
-            <w:tcW w:type="dxa" w:w="7632"/>
+            <w:tcW w:type="dxa" w:w="7843"/>
             <w:vMerge/>
           </w:tcPr>
           <w:p/>
@@ -1072,7 +1072,7 @@
         </w:trPr>
         <w:tc>
           <w:tcPr>
-            <w:tcW w:type="dxa" w:w="7632"/>
+            <w:tcW w:type="dxa" w:w="7843"/>
             <w:vMerge w:val="restart"/>
           </w:tcPr>
           <w:p>
@@ -1083,7 +1083,7 @@
         </w:tc>
         <w:tc>
           <w:tcPr>
-            <w:tcW w:type="dxa" w:w="7632"/>
+            <w:tcW w:type="dxa" w:w="7843"/>
           </w:tcPr>
           <w:p>
             <w:r>
@@ -1095,14 +1095,14 @@
       <w:tr>
         <w:tc>
           <w:tcPr>
-            <w:tcW w:type="dxa" w:w="7632"/>
+            <w:tcW w:type="dxa" w:w="7843"/>
             <w:vMerge/>
           </w:tcPr>
           <w:p/>
         </w:tc>
         <w:tc>
           <w:tcPr>
-            <w:tcW w:type="dxa" w:w="7632"/>
+            <w:tcW w:type="dxa" w:w="7843"/>
             <w:vMerge w:val="restart"/>
           </w:tcPr>
           <w:p>
@@ -1115,14 +1115,14 @@
       <w:tr>
         <w:tc>
           <w:tcPr>
-            <w:tcW w:type="dxa" w:w="7632"/>
+            <w:tcW w:type="dxa" w:w="7843"/>
             <w:vMerge/>
           </w:tcPr>
           <w:p/>
         </w:tc>
         <w:tc>
           <w:tcPr>
-            <w:tcW w:type="dxa" w:w="7632"/>
+            <w:tcW w:type="dxa" w:w="7843"/>
             <w:vMerge/>
           </w:tcPr>
           <w:p/>
@@ -1130,8 +1130,8 @@
       </w:tr>
     </w:tbl>
     <w:sectPr>
-      <w:pgSz w:w="15840" w:h="12240" w:orient="landscape"/>
-      <w:pgMar w:top="288" w:right="288" w:bottom="288" w:left="288" w:header="720" w:footer="720" w:gutter="0"/>
+      <w:pgSz w:w="16838" w:h="11906" w:orient="landscape"/>
+      <w:pgMar w:top="288" w:right="576" w:bottom="144" w:left="576" w:header="720" w:footer="720" w:gutter="0"/>
       <w:cols w:space="720" w:num="2"/>
       <w:docGrid w:linePitch="360"/>
     </w:sectPr>

</xml_diff>

<commit_message>
succeed use win32api module to print docx in Windows system
</commit_message>
<xml_diff>
--- a/pythonProject/JobCard.docx
+++ b/pythonProject/JobCard.docx
@@ -23,292 +23,7 @@
           </w:tcPr>
           <w:p>
             <w:r>
-              <w:t>Job Number 4016</w:t>
-            </w:r>
-          </w:p>
-        </w:tc>
-      </w:tr>
-      <w:tr>
-        <w:trPr>
-          <w:trHeight w:val="567"/>
-        </w:trPr>
-        <w:tc>
-          <w:tcPr>
-            <w:tcW w:type="dxa" w:w="7843"/>
-          </w:tcPr>
-          <w:p>
-            <w:r>
-              <w:t>Date:</w:t>
-            </w:r>
-          </w:p>
-        </w:tc>
-        <w:tc>
-          <w:tcPr>
-            <w:tcW w:type="dxa" w:w="7843"/>
-            <w:vMerge w:val="restart"/>
-          </w:tcPr>
-          <w:p>
-            <w:r>
-              <w:t>Address:</w:t>
-            </w:r>
-          </w:p>
-        </w:tc>
-      </w:tr>
-      <w:tr>
-        <w:trPr>
-          <w:trHeight w:val="567"/>
-        </w:trPr>
-        <w:tc>
-          <w:tcPr>
-            <w:tcW w:type="dxa" w:w="7843"/>
-            <w:vMerge w:val="restart"/>
-          </w:tcPr>
-          <w:p>
-            <w:r>
-              <w:t>Client:</w:t>
-            </w:r>
-          </w:p>
-        </w:tc>
-        <w:tc>
-          <w:tcPr>
-            <w:tcW w:type="dxa" w:w="7843"/>
-            <w:vMerge/>
-          </w:tcPr>
-          <w:p/>
-        </w:tc>
-      </w:tr>
-      <w:tr>
-        <w:tc>
-          <w:tcPr>
-            <w:tcW w:type="dxa" w:w="7843"/>
-            <w:vMerge/>
-          </w:tcPr>
-          <w:p/>
-        </w:tc>
-        <w:tc>
-          <w:tcPr>
-            <w:tcW w:type="dxa" w:w="7843"/>
-            <w:vMerge/>
-          </w:tcPr>
-          <w:p/>
-        </w:tc>
-      </w:tr>
-      <w:tr>
-        <w:tc>
-          <w:tcPr>
-            <w:tcW w:type="dxa" w:w="7843"/>
-            <w:vMerge w:val="restart"/>
-          </w:tcPr>
-          <w:p>
-            <w:r>
-              <w:t>Phone &amp; Email:</w:t>
-            </w:r>
-          </w:p>
-        </w:tc>
-        <w:tc>
-          <w:tcPr>
-            <w:tcW w:type="dxa" w:w="7843"/>
-            <w:vMerge w:val="restart"/>
-          </w:tcPr>
-          <w:p>
-            <w:r>
-              <w:t>Issue:</w:t>
-            </w:r>
-          </w:p>
-        </w:tc>
-      </w:tr>
-      <w:tr>
-        <w:tc>
-          <w:tcPr>
-            <w:tcW w:type="dxa" w:w="7843"/>
-            <w:vMerge/>
-          </w:tcPr>
-          <w:p/>
-        </w:tc>
-        <w:tc>
-          <w:tcPr>
-            <w:tcW w:type="dxa" w:w="7843"/>
-            <w:vMerge/>
-          </w:tcPr>
-          <w:p/>
-        </w:tc>
-      </w:tr>
-      <w:tr>
-        <w:tc>
-          <w:tcPr>
-            <w:tcW w:type="dxa" w:w="7843"/>
-            <w:vMerge/>
-          </w:tcPr>
-          <w:p/>
-        </w:tc>
-        <w:tc>
-          <w:tcPr>
-            <w:tcW w:type="dxa" w:w="7843"/>
-            <w:vMerge/>
-          </w:tcPr>
-          <w:p/>
-        </w:tc>
-      </w:tr>
-      <w:tr>
-        <w:trPr>
-          <w:trHeight w:val="567"/>
-        </w:trPr>
-        <w:tc>
-          <w:tcPr>
-            <w:tcW w:type="dxa" w:w="7843"/>
-          </w:tcPr>
-          <w:p>
-            <w:r>
-              <w:t>Password:</w:t>
-            </w:r>
-          </w:p>
-        </w:tc>
-        <w:tc>
-          <w:tcPr>
-            <w:tcW w:type="dxa" w:w="7843"/>
-            <w:vMerge w:val="restart"/>
-          </w:tcPr>
-          <w:p>
-            <w:r>
-              <w:t>Work Done:</w:t>
-              <w:br/>
-              <w:br/>
-              <w:br/>
-              <w:br/>
-              <w:t>Data Saved? Y / N</w:t>
-            </w:r>
-          </w:p>
-        </w:tc>
-      </w:tr>
-      <w:tr>
-        <w:trPr>
-          <w:trHeight w:val="567"/>
-        </w:trPr>
-        <w:tc>
-          <w:tcPr>
-            <w:tcW w:type="dxa" w:w="7843"/>
-            <w:vMerge w:val="restart"/>
-          </w:tcPr>
-          <w:p>
-            <w:r>
-              <w:t>Parts:</w:t>
-            </w:r>
-          </w:p>
-        </w:tc>
-        <w:tc>
-          <w:tcPr>
-            <w:tcW w:type="dxa" w:w="7843"/>
-            <w:vMerge/>
-          </w:tcPr>
-          <w:p/>
-        </w:tc>
-      </w:tr>
-      <w:tr>
-        <w:tc>
-          <w:tcPr>
-            <w:tcW w:type="dxa" w:w="7843"/>
-            <w:vMerge/>
-          </w:tcPr>
-          <w:p/>
-        </w:tc>
-        <w:tc>
-          <w:tcPr>
-            <w:tcW w:type="dxa" w:w="7843"/>
-            <w:vMerge/>
-          </w:tcPr>
-          <w:p/>
-        </w:tc>
-      </w:tr>
-      <w:tr>
-        <w:trPr>
-          <w:trHeight w:val="567"/>
-        </w:trPr>
-        <w:tc>
-          <w:tcPr>
-            <w:tcW w:type="dxa" w:w="7843"/>
-            <w:vMerge w:val="restart"/>
-          </w:tcPr>
-          <w:p>
-            <w:r>
-              <w:t>Items Serviced:</w:t>
-            </w:r>
-          </w:p>
-        </w:tc>
-        <w:tc>
-          <w:tcPr>
-            <w:tcW w:type="dxa" w:w="7843"/>
-          </w:tcPr>
-          <w:p>
-            <w:r>
-              <w:t>Misc Notes:</w:t>
-            </w:r>
-          </w:p>
-        </w:tc>
-      </w:tr>
-      <w:tr>
-        <w:tc>
-          <w:tcPr>
-            <w:tcW w:type="dxa" w:w="7843"/>
-            <w:vMerge/>
-          </w:tcPr>
-          <w:p/>
-        </w:tc>
-        <w:tc>
-          <w:tcPr>
-            <w:tcW w:type="dxa" w:w="7843"/>
-            <w:vMerge w:val="restart"/>
-          </w:tcPr>
-          <w:p>
-            <w:r>
-              <w:t>To Invoice:</w:t>
-            </w:r>
-          </w:p>
-        </w:tc>
-      </w:tr>
-      <w:tr>
-        <w:tc>
-          <w:tcPr>
-            <w:tcW w:type="dxa" w:w="7843"/>
-            <w:vMerge/>
-          </w:tcPr>
-          <w:p/>
-        </w:tc>
-        <w:tc>
-          <w:tcPr>
-            <w:tcW w:type="dxa" w:w="7843"/>
-            <w:vMerge/>
-          </w:tcPr>
-          <w:p/>
-        </w:tc>
-      </w:tr>
-    </w:tbl>
-    <w:p>
-      <w:pPr>
-        <w:spacing w:before="0" w:after="0" w:line="420" w:lineRule="auto"/>
-      </w:pPr>
-    </w:p>
-    <w:tbl>
-      <w:tblPr>
-        <w:tblStyle w:val="TableGrid"/>
-        <w:tblW w:type="auto" w:w="0"/>
-        <w:tblLook w:firstColumn="1" w:firstRow="1" w:lastColumn="0" w:lastRow="0" w:noHBand="0" w:noVBand="1" w:val="04A0"/>
-      </w:tblPr>
-      <w:tblGrid>
-        <w:gridCol w:w="7843"/>
-        <w:gridCol w:w="7843"/>
-      </w:tblGrid>
-      <w:tr>
-        <w:trPr>
-          <w:trHeight w:val="567"/>
-        </w:trPr>
-        <w:tc>
-          <w:tcPr>
-            <w:tcW w:type="dxa" w:w="15686"/>
-            <w:gridSpan w:val="2"/>
-          </w:tcPr>
-          <w:p>
-            <w:r>
-              <w:t>Job Number: 4017</w:t>
+              <w:t>Job Number 4000</w:t>
             </w:r>
           </w:p>
         </w:tc>
@@ -589,7 +304,287 @@
           </w:tcPr>
           <w:p>
             <w:r>
-              <w:t>Job Number: 4018</w:t>
+              <w:t>Job Number: 4001</w:t>
+            </w:r>
+          </w:p>
+        </w:tc>
+      </w:tr>
+      <w:tr>
+        <w:trPr>
+          <w:trHeight w:val="567"/>
+        </w:trPr>
+        <w:tc>
+          <w:tcPr>
+            <w:tcW w:type="dxa" w:w="7843"/>
+          </w:tcPr>
+          <w:p>
+            <w:r>
+              <w:t>Date:</w:t>
+            </w:r>
+          </w:p>
+        </w:tc>
+        <w:tc>
+          <w:tcPr>
+            <w:tcW w:type="dxa" w:w="7843"/>
+            <w:vMerge w:val="restart"/>
+          </w:tcPr>
+          <w:p>
+            <w:r>
+              <w:t>Address:</w:t>
+            </w:r>
+          </w:p>
+        </w:tc>
+      </w:tr>
+      <w:tr>
+        <w:trPr>
+          <w:trHeight w:val="567"/>
+        </w:trPr>
+        <w:tc>
+          <w:tcPr>
+            <w:tcW w:type="dxa" w:w="7843"/>
+            <w:vMerge w:val="restart"/>
+          </w:tcPr>
+          <w:p>
+            <w:r>
+              <w:t>Client:</w:t>
+            </w:r>
+          </w:p>
+        </w:tc>
+        <w:tc>
+          <w:tcPr>
+            <w:tcW w:type="dxa" w:w="7843"/>
+            <w:vMerge/>
+          </w:tcPr>
+          <w:p/>
+        </w:tc>
+      </w:tr>
+      <w:tr>
+        <w:tc>
+          <w:tcPr>
+            <w:tcW w:type="dxa" w:w="7843"/>
+            <w:vMerge/>
+          </w:tcPr>
+          <w:p/>
+        </w:tc>
+        <w:tc>
+          <w:tcPr>
+            <w:tcW w:type="dxa" w:w="7843"/>
+            <w:vMerge/>
+          </w:tcPr>
+          <w:p/>
+        </w:tc>
+      </w:tr>
+      <w:tr>
+        <w:tc>
+          <w:tcPr>
+            <w:tcW w:type="dxa" w:w="7843"/>
+            <w:vMerge w:val="restart"/>
+          </w:tcPr>
+          <w:p>
+            <w:r>
+              <w:t>Phone &amp; Email:</w:t>
+            </w:r>
+          </w:p>
+        </w:tc>
+        <w:tc>
+          <w:tcPr>
+            <w:tcW w:type="dxa" w:w="7843"/>
+            <w:vMerge w:val="restart"/>
+          </w:tcPr>
+          <w:p>
+            <w:r>
+              <w:t>Issue:</w:t>
+            </w:r>
+          </w:p>
+        </w:tc>
+      </w:tr>
+      <w:tr>
+        <w:tc>
+          <w:tcPr>
+            <w:tcW w:type="dxa" w:w="7843"/>
+            <w:vMerge/>
+          </w:tcPr>
+          <w:p/>
+        </w:tc>
+        <w:tc>
+          <w:tcPr>
+            <w:tcW w:type="dxa" w:w="7843"/>
+            <w:vMerge/>
+          </w:tcPr>
+          <w:p/>
+        </w:tc>
+      </w:tr>
+      <w:tr>
+        <w:tc>
+          <w:tcPr>
+            <w:tcW w:type="dxa" w:w="7843"/>
+            <w:vMerge/>
+          </w:tcPr>
+          <w:p/>
+        </w:tc>
+        <w:tc>
+          <w:tcPr>
+            <w:tcW w:type="dxa" w:w="7843"/>
+            <w:vMerge/>
+          </w:tcPr>
+          <w:p/>
+        </w:tc>
+      </w:tr>
+      <w:tr>
+        <w:trPr>
+          <w:trHeight w:val="567"/>
+        </w:trPr>
+        <w:tc>
+          <w:tcPr>
+            <w:tcW w:type="dxa" w:w="7843"/>
+          </w:tcPr>
+          <w:p>
+            <w:r>
+              <w:t>Password:</w:t>
+            </w:r>
+          </w:p>
+        </w:tc>
+        <w:tc>
+          <w:tcPr>
+            <w:tcW w:type="dxa" w:w="7843"/>
+            <w:vMerge w:val="restart"/>
+          </w:tcPr>
+          <w:p>
+            <w:r>
+              <w:t>Work Done:</w:t>
+              <w:br/>
+              <w:br/>
+              <w:br/>
+              <w:br/>
+              <w:t>Data Saved? Y / N</w:t>
+            </w:r>
+          </w:p>
+        </w:tc>
+      </w:tr>
+      <w:tr>
+        <w:trPr>
+          <w:trHeight w:val="567"/>
+        </w:trPr>
+        <w:tc>
+          <w:tcPr>
+            <w:tcW w:type="dxa" w:w="7843"/>
+            <w:vMerge w:val="restart"/>
+          </w:tcPr>
+          <w:p>
+            <w:r>
+              <w:t>Parts:</w:t>
+            </w:r>
+          </w:p>
+        </w:tc>
+        <w:tc>
+          <w:tcPr>
+            <w:tcW w:type="dxa" w:w="7843"/>
+            <w:vMerge/>
+          </w:tcPr>
+          <w:p/>
+        </w:tc>
+      </w:tr>
+      <w:tr>
+        <w:tc>
+          <w:tcPr>
+            <w:tcW w:type="dxa" w:w="7843"/>
+            <w:vMerge/>
+          </w:tcPr>
+          <w:p/>
+        </w:tc>
+        <w:tc>
+          <w:tcPr>
+            <w:tcW w:type="dxa" w:w="7843"/>
+            <w:vMerge/>
+          </w:tcPr>
+          <w:p/>
+        </w:tc>
+      </w:tr>
+      <w:tr>
+        <w:trPr>
+          <w:trHeight w:val="567"/>
+        </w:trPr>
+        <w:tc>
+          <w:tcPr>
+            <w:tcW w:type="dxa" w:w="7843"/>
+            <w:vMerge w:val="restart"/>
+          </w:tcPr>
+          <w:p>
+            <w:r>
+              <w:t>Items Serviced:</w:t>
+            </w:r>
+          </w:p>
+        </w:tc>
+        <w:tc>
+          <w:tcPr>
+            <w:tcW w:type="dxa" w:w="7843"/>
+          </w:tcPr>
+          <w:p>
+            <w:r>
+              <w:t>Misc Notes:</w:t>
+            </w:r>
+          </w:p>
+        </w:tc>
+      </w:tr>
+      <w:tr>
+        <w:tc>
+          <w:tcPr>
+            <w:tcW w:type="dxa" w:w="7843"/>
+            <w:vMerge/>
+          </w:tcPr>
+          <w:p/>
+        </w:tc>
+        <w:tc>
+          <w:tcPr>
+            <w:tcW w:type="dxa" w:w="7843"/>
+            <w:vMerge w:val="restart"/>
+          </w:tcPr>
+          <w:p>
+            <w:r>
+              <w:t>To Invoice:</w:t>
+            </w:r>
+          </w:p>
+        </w:tc>
+      </w:tr>
+      <w:tr>
+        <w:tc>
+          <w:tcPr>
+            <w:tcW w:type="dxa" w:w="7843"/>
+            <w:vMerge/>
+          </w:tcPr>
+          <w:p/>
+        </w:tc>
+        <w:tc>
+          <w:tcPr>
+            <w:tcW w:type="dxa" w:w="7843"/>
+            <w:vMerge/>
+          </w:tcPr>
+          <w:p/>
+        </w:tc>
+      </w:tr>
+    </w:tbl>
+    <w:tbl>
+      <w:tblPr>
+        <w:tblStyle w:val="TableGrid"/>
+        <w:tblW w:type="auto" w:w="0"/>
+        <w:tblLook w:firstColumn="1" w:firstRow="1" w:lastColumn="0" w:lastRow="0" w:noHBand="0" w:noVBand="1" w:val="04A0"/>
+      </w:tblPr>
+      <w:tblGrid>
+        <w:gridCol w:w="7843"/>
+        <w:gridCol w:w="7843"/>
+      </w:tblGrid>
+      <w:tr>
+        <w:trPr>
+          <w:trHeight w:val="567"/>
+        </w:trPr>
+        <w:tc>
+          <w:tcPr>
+            <w:tcW w:type="dxa" w:w="15686"/>
+            <w:gridSpan w:val="2"/>
+          </w:tcPr>
+          <w:p>
+            <w:r>
+              <w:t>Job Number: 4002</w:t>
             </w:r>
           </w:p>
         </w:tc>
@@ -870,7 +865,7 @@
           </w:tcPr>
           <w:p>
             <w:r>
-              <w:t>Job Number: 4019</w:t>
+              <w:t>Job Number: 4003</w:t>
             </w:r>
           </w:p>
         </w:tc>

</xml_diff>

<commit_message>
fix a issue that Word notified margin too small
</commit_message>
<xml_diff>
--- a/pythonProject/JobCard.docx
+++ b/pythonProject/JobCard.docx
@@ -9,8 +9,8 @@
         <w:tblLook w:firstColumn="1" w:firstRow="1" w:lastColumn="0" w:lastRow="0" w:noHBand="0" w:noVBand="1" w:val="04A0"/>
       </w:tblPr>
       <w:tblGrid>
-        <w:gridCol w:w="7843"/>
-        <w:gridCol w:w="7843"/>
+        <w:gridCol w:w="7852"/>
+        <w:gridCol w:w="7852"/>
       </w:tblGrid>
       <w:tr>
         <w:trPr>
@@ -18,7 +18,7 @@
         </w:trPr>
         <w:tc>
           <w:tcPr>
-            <w:tcW w:type="dxa" w:w="15686"/>
+            <w:tcW w:type="dxa" w:w="15704"/>
             <w:gridSpan w:val="2"/>
           </w:tcPr>
           <w:p>
@@ -34,7 +34,7 @@
         </w:trPr>
         <w:tc>
           <w:tcPr>
-            <w:tcW w:type="dxa" w:w="7843"/>
+            <w:tcW w:type="dxa" w:w="7852"/>
           </w:tcPr>
           <w:p>
             <w:r>
@@ -44,7 +44,7 @@
         </w:tc>
         <w:tc>
           <w:tcPr>
-            <w:tcW w:type="dxa" w:w="7843"/>
+            <w:tcW w:type="dxa" w:w="7852"/>
             <w:vMerge w:val="restart"/>
           </w:tcPr>
           <w:p>
@@ -60,7 +60,7 @@
         </w:trPr>
         <w:tc>
           <w:tcPr>
-            <w:tcW w:type="dxa" w:w="7843"/>
+            <w:tcW w:type="dxa" w:w="7852"/>
             <w:vMerge w:val="restart"/>
           </w:tcPr>
           <w:p>
@@ -71,7 +71,7 @@
         </w:tc>
         <w:tc>
           <w:tcPr>
-            <w:tcW w:type="dxa" w:w="7843"/>
+            <w:tcW w:type="dxa" w:w="7852"/>
             <w:vMerge/>
           </w:tcPr>
           <w:p/>
@@ -80,14 +80,14 @@
       <w:tr>
         <w:tc>
           <w:tcPr>
-            <w:tcW w:type="dxa" w:w="7843"/>
+            <w:tcW w:type="dxa" w:w="7852"/>
             <w:vMerge/>
           </w:tcPr>
           <w:p/>
         </w:tc>
         <w:tc>
           <w:tcPr>
-            <w:tcW w:type="dxa" w:w="7843"/>
+            <w:tcW w:type="dxa" w:w="7852"/>
             <w:vMerge/>
           </w:tcPr>
           <w:p/>
@@ -96,7 +96,7 @@
       <w:tr>
         <w:tc>
           <w:tcPr>
-            <w:tcW w:type="dxa" w:w="7843"/>
+            <w:tcW w:type="dxa" w:w="7852"/>
             <w:vMerge w:val="restart"/>
           </w:tcPr>
           <w:p>
@@ -107,7 +107,7 @@
         </w:tc>
         <w:tc>
           <w:tcPr>
-            <w:tcW w:type="dxa" w:w="7843"/>
+            <w:tcW w:type="dxa" w:w="7852"/>
             <w:vMerge w:val="restart"/>
           </w:tcPr>
           <w:p>
@@ -120,14 +120,14 @@
       <w:tr>
         <w:tc>
           <w:tcPr>
-            <w:tcW w:type="dxa" w:w="7843"/>
+            <w:tcW w:type="dxa" w:w="7852"/>
             <w:vMerge/>
           </w:tcPr>
           <w:p/>
         </w:tc>
         <w:tc>
           <w:tcPr>
-            <w:tcW w:type="dxa" w:w="7843"/>
+            <w:tcW w:type="dxa" w:w="7852"/>
             <w:vMerge/>
           </w:tcPr>
           <w:p/>
@@ -136,14 +136,14 @@
       <w:tr>
         <w:tc>
           <w:tcPr>
-            <w:tcW w:type="dxa" w:w="7843"/>
+            <w:tcW w:type="dxa" w:w="7852"/>
             <w:vMerge/>
           </w:tcPr>
           <w:p/>
         </w:tc>
         <w:tc>
           <w:tcPr>
-            <w:tcW w:type="dxa" w:w="7843"/>
+            <w:tcW w:type="dxa" w:w="7852"/>
             <w:vMerge/>
           </w:tcPr>
           <w:p/>
@@ -155,7 +155,7 @@
         </w:trPr>
         <w:tc>
           <w:tcPr>
-            <w:tcW w:type="dxa" w:w="7843"/>
+            <w:tcW w:type="dxa" w:w="7852"/>
           </w:tcPr>
           <w:p>
             <w:r>
@@ -165,7 +165,7 @@
         </w:tc>
         <w:tc>
           <w:tcPr>
-            <w:tcW w:type="dxa" w:w="7843"/>
+            <w:tcW w:type="dxa" w:w="7852"/>
             <w:vMerge w:val="restart"/>
           </w:tcPr>
           <w:p>
@@ -186,7 +186,7 @@
         </w:trPr>
         <w:tc>
           <w:tcPr>
-            <w:tcW w:type="dxa" w:w="7843"/>
+            <w:tcW w:type="dxa" w:w="7852"/>
             <w:vMerge w:val="restart"/>
           </w:tcPr>
           <w:p>
@@ -197,7 +197,7 @@
         </w:tc>
         <w:tc>
           <w:tcPr>
-            <w:tcW w:type="dxa" w:w="7843"/>
+            <w:tcW w:type="dxa" w:w="7852"/>
             <w:vMerge/>
           </w:tcPr>
           <w:p/>
@@ -206,14 +206,14 @@
       <w:tr>
         <w:tc>
           <w:tcPr>
-            <w:tcW w:type="dxa" w:w="7843"/>
+            <w:tcW w:type="dxa" w:w="7852"/>
             <w:vMerge/>
           </w:tcPr>
           <w:p/>
         </w:tc>
         <w:tc>
           <w:tcPr>
-            <w:tcW w:type="dxa" w:w="7843"/>
+            <w:tcW w:type="dxa" w:w="7852"/>
             <w:vMerge/>
           </w:tcPr>
           <w:p/>
@@ -225,7 +225,7 @@
         </w:trPr>
         <w:tc>
           <w:tcPr>
-            <w:tcW w:type="dxa" w:w="7843"/>
+            <w:tcW w:type="dxa" w:w="7852"/>
             <w:vMerge w:val="restart"/>
           </w:tcPr>
           <w:p>
@@ -236,7 +236,7 @@
         </w:tc>
         <w:tc>
           <w:tcPr>
-            <w:tcW w:type="dxa" w:w="7843"/>
+            <w:tcW w:type="dxa" w:w="7852"/>
           </w:tcPr>
           <w:p>
             <w:r>
@@ -248,14 +248,14 @@
       <w:tr>
         <w:tc>
           <w:tcPr>
-            <w:tcW w:type="dxa" w:w="7843"/>
+            <w:tcW w:type="dxa" w:w="7852"/>
             <w:vMerge/>
           </w:tcPr>
           <w:p/>
         </w:tc>
         <w:tc>
           <w:tcPr>
-            <w:tcW w:type="dxa" w:w="7843"/>
+            <w:tcW w:type="dxa" w:w="7852"/>
             <w:vMerge w:val="restart"/>
           </w:tcPr>
           <w:p>
@@ -268,14 +268,14 @@
       <w:tr>
         <w:tc>
           <w:tcPr>
-            <w:tcW w:type="dxa" w:w="7843"/>
+            <w:tcW w:type="dxa" w:w="7852"/>
             <w:vMerge/>
           </w:tcPr>
           <w:p/>
         </w:tc>
         <w:tc>
           <w:tcPr>
-            <w:tcW w:type="dxa" w:w="7843"/>
+            <w:tcW w:type="dxa" w:w="7852"/>
             <w:vMerge/>
           </w:tcPr>
           <w:p/>
@@ -290,8 +290,8 @@
         <w:tblLook w:firstColumn="1" w:firstRow="1" w:lastColumn="0" w:lastRow="0" w:noHBand="0" w:noVBand="1" w:val="04A0"/>
       </w:tblPr>
       <w:tblGrid>
-        <w:gridCol w:w="7843"/>
-        <w:gridCol w:w="7843"/>
+        <w:gridCol w:w="7852"/>
+        <w:gridCol w:w="7852"/>
       </w:tblGrid>
       <w:tr>
         <w:trPr>
@@ -299,7 +299,7 @@
         </w:trPr>
         <w:tc>
           <w:tcPr>
-            <w:tcW w:type="dxa" w:w="15686"/>
+            <w:tcW w:type="dxa" w:w="15704"/>
             <w:gridSpan w:val="2"/>
           </w:tcPr>
           <w:p>
@@ -315,7 +315,7 @@
         </w:trPr>
         <w:tc>
           <w:tcPr>
-            <w:tcW w:type="dxa" w:w="7843"/>
+            <w:tcW w:type="dxa" w:w="7852"/>
           </w:tcPr>
           <w:p>
             <w:r>
@@ -325,7 +325,7 @@
         </w:tc>
         <w:tc>
           <w:tcPr>
-            <w:tcW w:type="dxa" w:w="7843"/>
+            <w:tcW w:type="dxa" w:w="7852"/>
             <w:vMerge w:val="restart"/>
           </w:tcPr>
           <w:p>
@@ -341,7 +341,7 @@
         </w:trPr>
         <w:tc>
           <w:tcPr>
-            <w:tcW w:type="dxa" w:w="7843"/>
+            <w:tcW w:type="dxa" w:w="7852"/>
             <w:vMerge w:val="restart"/>
           </w:tcPr>
           <w:p>
@@ -352,7 +352,7 @@
         </w:tc>
         <w:tc>
           <w:tcPr>
-            <w:tcW w:type="dxa" w:w="7843"/>
+            <w:tcW w:type="dxa" w:w="7852"/>
             <w:vMerge/>
           </w:tcPr>
           <w:p/>
@@ -361,14 +361,14 @@
       <w:tr>
         <w:tc>
           <w:tcPr>
-            <w:tcW w:type="dxa" w:w="7843"/>
+            <w:tcW w:type="dxa" w:w="7852"/>
             <w:vMerge/>
           </w:tcPr>
           <w:p/>
         </w:tc>
         <w:tc>
           <w:tcPr>
-            <w:tcW w:type="dxa" w:w="7843"/>
+            <w:tcW w:type="dxa" w:w="7852"/>
             <w:vMerge/>
           </w:tcPr>
           <w:p/>
@@ -377,7 +377,7 @@
       <w:tr>
         <w:tc>
           <w:tcPr>
-            <w:tcW w:type="dxa" w:w="7843"/>
+            <w:tcW w:type="dxa" w:w="7852"/>
             <w:vMerge w:val="restart"/>
           </w:tcPr>
           <w:p>
@@ -388,7 +388,7 @@
         </w:tc>
         <w:tc>
           <w:tcPr>
-            <w:tcW w:type="dxa" w:w="7843"/>
+            <w:tcW w:type="dxa" w:w="7852"/>
             <w:vMerge w:val="restart"/>
           </w:tcPr>
           <w:p>
@@ -401,14 +401,14 @@
       <w:tr>
         <w:tc>
           <w:tcPr>
-            <w:tcW w:type="dxa" w:w="7843"/>
+            <w:tcW w:type="dxa" w:w="7852"/>
             <w:vMerge/>
           </w:tcPr>
           <w:p/>
         </w:tc>
         <w:tc>
           <w:tcPr>
-            <w:tcW w:type="dxa" w:w="7843"/>
+            <w:tcW w:type="dxa" w:w="7852"/>
             <w:vMerge/>
           </w:tcPr>
           <w:p/>
@@ -417,14 +417,14 @@
       <w:tr>
         <w:tc>
           <w:tcPr>
-            <w:tcW w:type="dxa" w:w="7843"/>
+            <w:tcW w:type="dxa" w:w="7852"/>
             <w:vMerge/>
           </w:tcPr>
           <w:p/>
         </w:tc>
         <w:tc>
           <w:tcPr>
-            <w:tcW w:type="dxa" w:w="7843"/>
+            <w:tcW w:type="dxa" w:w="7852"/>
             <w:vMerge/>
           </w:tcPr>
           <w:p/>
@@ -436,7 +436,7 @@
         </w:trPr>
         <w:tc>
           <w:tcPr>
-            <w:tcW w:type="dxa" w:w="7843"/>
+            <w:tcW w:type="dxa" w:w="7852"/>
           </w:tcPr>
           <w:p>
             <w:r>
@@ -446,7 +446,7 @@
         </w:tc>
         <w:tc>
           <w:tcPr>
-            <w:tcW w:type="dxa" w:w="7843"/>
+            <w:tcW w:type="dxa" w:w="7852"/>
             <w:vMerge w:val="restart"/>
           </w:tcPr>
           <w:p>
@@ -467,7 +467,7 @@
         </w:trPr>
         <w:tc>
           <w:tcPr>
-            <w:tcW w:type="dxa" w:w="7843"/>
+            <w:tcW w:type="dxa" w:w="7852"/>
             <w:vMerge w:val="restart"/>
           </w:tcPr>
           <w:p>
@@ -478,7 +478,7 @@
         </w:tc>
         <w:tc>
           <w:tcPr>
-            <w:tcW w:type="dxa" w:w="7843"/>
+            <w:tcW w:type="dxa" w:w="7852"/>
             <w:vMerge/>
           </w:tcPr>
           <w:p/>
@@ -487,14 +487,14 @@
       <w:tr>
         <w:tc>
           <w:tcPr>
-            <w:tcW w:type="dxa" w:w="7843"/>
+            <w:tcW w:type="dxa" w:w="7852"/>
             <w:vMerge/>
           </w:tcPr>
           <w:p/>
         </w:tc>
         <w:tc>
           <w:tcPr>
-            <w:tcW w:type="dxa" w:w="7843"/>
+            <w:tcW w:type="dxa" w:w="7852"/>
             <w:vMerge/>
           </w:tcPr>
           <w:p/>
@@ -506,7 +506,7 @@
         </w:trPr>
         <w:tc>
           <w:tcPr>
-            <w:tcW w:type="dxa" w:w="7843"/>
+            <w:tcW w:type="dxa" w:w="7852"/>
             <w:vMerge w:val="restart"/>
           </w:tcPr>
           <w:p>
@@ -517,7 +517,7 @@
         </w:tc>
         <w:tc>
           <w:tcPr>
-            <w:tcW w:type="dxa" w:w="7843"/>
+            <w:tcW w:type="dxa" w:w="7852"/>
           </w:tcPr>
           <w:p>
             <w:r>
@@ -529,14 +529,14 @@
       <w:tr>
         <w:tc>
           <w:tcPr>
-            <w:tcW w:type="dxa" w:w="7843"/>
+            <w:tcW w:type="dxa" w:w="7852"/>
             <w:vMerge/>
           </w:tcPr>
           <w:p/>
         </w:tc>
         <w:tc>
           <w:tcPr>
-            <w:tcW w:type="dxa" w:w="7843"/>
+            <w:tcW w:type="dxa" w:w="7852"/>
             <w:vMerge w:val="restart"/>
           </w:tcPr>
           <w:p>
@@ -549,14 +549,14 @@
       <w:tr>
         <w:tc>
           <w:tcPr>
-            <w:tcW w:type="dxa" w:w="7843"/>
+            <w:tcW w:type="dxa" w:w="7852"/>
             <w:vMerge/>
           </w:tcPr>
           <w:p/>
         </w:tc>
         <w:tc>
           <w:tcPr>
-            <w:tcW w:type="dxa" w:w="7843"/>
+            <w:tcW w:type="dxa" w:w="7852"/>
             <w:vMerge/>
           </w:tcPr>
           <w:p/>
@@ -570,8 +570,8 @@
         <w:tblLook w:firstColumn="1" w:firstRow="1" w:lastColumn="0" w:lastRow="0" w:noHBand="0" w:noVBand="1" w:val="04A0"/>
       </w:tblPr>
       <w:tblGrid>
-        <w:gridCol w:w="7843"/>
-        <w:gridCol w:w="7843"/>
+        <w:gridCol w:w="7852"/>
+        <w:gridCol w:w="7852"/>
       </w:tblGrid>
       <w:tr>
         <w:trPr>
@@ -579,7 +579,7 @@
         </w:trPr>
         <w:tc>
           <w:tcPr>
-            <w:tcW w:type="dxa" w:w="15686"/>
+            <w:tcW w:type="dxa" w:w="15704"/>
             <w:gridSpan w:val="2"/>
           </w:tcPr>
           <w:p>
@@ -595,7 +595,7 @@
         </w:trPr>
         <w:tc>
           <w:tcPr>
-            <w:tcW w:type="dxa" w:w="7843"/>
+            <w:tcW w:type="dxa" w:w="7852"/>
           </w:tcPr>
           <w:p>
             <w:r>
@@ -605,7 +605,7 @@
         </w:tc>
         <w:tc>
           <w:tcPr>
-            <w:tcW w:type="dxa" w:w="7843"/>
+            <w:tcW w:type="dxa" w:w="7852"/>
             <w:vMerge w:val="restart"/>
           </w:tcPr>
           <w:p>
@@ -621,7 +621,7 @@
         </w:trPr>
         <w:tc>
           <w:tcPr>
-            <w:tcW w:type="dxa" w:w="7843"/>
+            <w:tcW w:type="dxa" w:w="7852"/>
             <w:vMerge w:val="restart"/>
           </w:tcPr>
           <w:p>
@@ -632,7 +632,7 @@
         </w:tc>
         <w:tc>
           <w:tcPr>
-            <w:tcW w:type="dxa" w:w="7843"/>
+            <w:tcW w:type="dxa" w:w="7852"/>
             <w:vMerge/>
           </w:tcPr>
           <w:p/>
@@ -641,14 +641,14 @@
       <w:tr>
         <w:tc>
           <w:tcPr>
-            <w:tcW w:type="dxa" w:w="7843"/>
+            <w:tcW w:type="dxa" w:w="7852"/>
             <w:vMerge/>
           </w:tcPr>
           <w:p/>
         </w:tc>
         <w:tc>
           <w:tcPr>
-            <w:tcW w:type="dxa" w:w="7843"/>
+            <w:tcW w:type="dxa" w:w="7852"/>
             <w:vMerge/>
           </w:tcPr>
           <w:p/>
@@ -657,7 +657,7 @@
       <w:tr>
         <w:tc>
           <w:tcPr>
-            <w:tcW w:type="dxa" w:w="7843"/>
+            <w:tcW w:type="dxa" w:w="7852"/>
             <w:vMerge w:val="restart"/>
           </w:tcPr>
           <w:p>
@@ -668,7 +668,7 @@
         </w:tc>
         <w:tc>
           <w:tcPr>
-            <w:tcW w:type="dxa" w:w="7843"/>
+            <w:tcW w:type="dxa" w:w="7852"/>
             <w:vMerge w:val="restart"/>
           </w:tcPr>
           <w:p>
@@ -681,14 +681,14 @@
       <w:tr>
         <w:tc>
           <w:tcPr>
-            <w:tcW w:type="dxa" w:w="7843"/>
+            <w:tcW w:type="dxa" w:w="7852"/>
             <w:vMerge/>
           </w:tcPr>
           <w:p/>
         </w:tc>
         <w:tc>
           <w:tcPr>
-            <w:tcW w:type="dxa" w:w="7843"/>
+            <w:tcW w:type="dxa" w:w="7852"/>
             <w:vMerge/>
           </w:tcPr>
           <w:p/>
@@ -697,14 +697,14 @@
       <w:tr>
         <w:tc>
           <w:tcPr>
-            <w:tcW w:type="dxa" w:w="7843"/>
+            <w:tcW w:type="dxa" w:w="7852"/>
             <w:vMerge/>
           </w:tcPr>
           <w:p/>
         </w:tc>
         <w:tc>
           <w:tcPr>
-            <w:tcW w:type="dxa" w:w="7843"/>
+            <w:tcW w:type="dxa" w:w="7852"/>
             <w:vMerge/>
           </w:tcPr>
           <w:p/>
@@ -716,7 +716,7 @@
         </w:trPr>
         <w:tc>
           <w:tcPr>
-            <w:tcW w:type="dxa" w:w="7843"/>
+            <w:tcW w:type="dxa" w:w="7852"/>
           </w:tcPr>
           <w:p>
             <w:r>
@@ -726,7 +726,7 @@
         </w:tc>
         <w:tc>
           <w:tcPr>
-            <w:tcW w:type="dxa" w:w="7843"/>
+            <w:tcW w:type="dxa" w:w="7852"/>
             <w:vMerge w:val="restart"/>
           </w:tcPr>
           <w:p>
@@ -747,7 +747,7 @@
         </w:trPr>
         <w:tc>
           <w:tcPr>
-            <w:tcW w:type="dxa" w:w="7843"/>
+            <w:tcW w:type="dxa" w:w="7852"/>
             <w:vMerge w:val="restart"/>
           </w:tcPr>
           <w:p>
@@ -758,7 +758,7 @@
         </w:tc>
         <w:tc>
           <w:tcPr>
-            <w:tcW w:type="dxa" w:w="7843"/>
+            <w:tcW w:type="dxa" w:w="7852"/>
             <w:vMerge/>
           </w:tcPr>
           <w:p/>
@@ -767,14 +767,14 @@
       <w:tr>
         <w:tc>
           <w:tcPr>
-            <w:tcW w:type="dxa" w:w="7843"/>
+            <w:tcW w:type="dxa" w:w="7852"/>
             <w:vMerge/>
           </w:tcPr>
           <w:p/>
         </w:tc>
         <w:tc>
           <w:tcPr>
-            <w:tcW w:type="dxa" w:w="7843"/>
+            <w:tcW w:type="dxa" w:w="7852"/>
             <w:vMerge/>
           </w:tcPr>
           <w:p/>
@@ -786,7 +786,7 @@
         </w:trPr>
         <w:tc>
           <w:tcPr>
-            <w:tcW w:type="dxa" w:w="7843"/>
+            <w:tcW w:type="dxa" w:w="7852"/>
             <w:vMerge w:val="restart"/>
           </w:tcPr>
           <w:p>
@@ -797,7 +797,7 @@
         </w:tc>
         <w:tc>
           <w:tcPr>
-            <w:tcW w:type="dxa" w:w="7843"/>
+            <w:tcW w:type="dxa" w:w="7852"/>
           </w:tcPr>
           <w:p>
             <w:r>
@@ -809,14 +809,14 @@
       <w:tr>
         <w:tc>
           <w:tcPr>
-            <w:tcW w:type="dxa" w:w="7843"/>
+            <w:tcW w:type="dxa" w:w="7852"/>
             <w:vMerge/>
           </w:tcPr>
           <w:p/>
         </w:tc>
         <w:tc>
           <w:tcPr>
-            <w:tcW w:type="dxa" w:w="7843"/>
+            <w:tcW w:type="dxa" w:w="7852"/>
             <w:vMerge w:val="restart"/>
           </w:tcPr>
           <w:p>
@@ -829,14 +829,14 @@
       <w:tr>
         <w:tc>
           <w:tcPr>
-            <w:tcW w:type="dxa" w:w="7843"/>
+            <w:tcW w:type="dxa" w:w="7852"/>
             <w:vMerge/>
           </w:tcPr>
           <w:p/>
         </w:tc>
         <w:tc>
           <w:tcPr>
-            <w:tcW w:type="dxa" w:w="7843"/>
+            <w:tcW w:type="dxa" w:w="7852"/>
             <w:vMerge/>
           </w:tcPr>
           <w:p/>
@@ -851,8 +851,8 @@
         <w:tblLook w:firstColumn="1" w:firstRow="1" w:lastColumn="0" w:lastRow="0" w:noHBand="0" w:noVBand="1" w:val="04A0"/>
       </w:tblPr>
       <w:tblGrid>
-        <w:gridCol w:w="7843"/>
-        <w:gridCol w:w="7843"/>
+        <w:gridCol w:w="7852"/>
+        <w:gridCol w:w="7852"/>
       </w:tblGrid>
       <w:tr>
         <w:trPr>
@@ -860,7 +860,7 @@
         </w:trPr>
         <w:tc>
           <w:tcPr>
-            <w:tcW w:type="dxa" w:w="15686"/>
+            <w:tcW w:type="dxa" w:w="15704"/>
             <w:gridSpan w:val="2"/>
           </w:tcPr>
           <w:p>
@@ -876,7 +876,7 @@
         </w:trPr>
         <w:tc>
           <w:tcPr>
-            <w:tcW w:type="dxa" w:w="7843"/>
+            <w:tcW w:type="dxa" w:w="7852"/>
           </w:tcPr>
           <w:p>
             <w:r>
@@ -886,7 +886,7 @@
         </w:tc>
         <w:tc>
           <w:tcPr>
-            <w:tcW w:type="dxa" w:w="7843"/>
+            <w:tcW w:type="dxa" w:w="7852"/>
             <w:vMerge w:val="restart"/>
           </w:tcPr>
           <w:p>
@@ -902,7 +902,7 @@
         </w:trPr>
         <w:tc>
           <w:tcPr>
-            <w:tcW w:type="dxa" w:w="7843"/>
+            <w:tcW w:type="dxa" w:w="7852"/>
             <w:vMerge w:val="restart"/>
           </w:tcPr>
           <w:p>
@@ -913,7 +913,7 @@
         </w:tc>
         <w:tc>
           <w:tcPr>
-            <w:tcW w:type="dxa" w:w="7843"/>
+            <w:tcW w:type="dxa" w:w="7852"/>
             <w:vMerge/>
           </w:tcPr>
           <w:p/>
@@ -922,14 +922,14 @@
       <w:tr>
         <w:tc>
           <w:tcPr>
-            <w:tcW w:type="dxa" w:w="7843"/>
+            <w:tcW w:type="dxa" w:w="7852"/>
             <w:vMerge/>
           </w:tcPr>
           <w:p/>
         </w:tc>
         <w:tc>
           <w:tcPr>
-            <w:tcW w:type="dxa" w:w="7843"/>
+            <w:tcW w:type="dxa" w:w="7852"/>
             <w:vMerge/>
           </w:tcPr>
           <w:p/>
@@ -938,7 +938,7 @@
       <w:tr>
         <w:tc>
           <w:tcPr>
-            <w:tcW w:type="dxa" w:w="7843"/>
+            <w:tcW w:type="dxa" w:w="7852"/>
             <w:vMerge w:val="restart"/>
           </w:tcPr>
           <w:p>
@@ -949,7 +949,7 @@
         </w:tc>
         <w:tc>
           <w:tcPr>
-            <w:tcW w:type="dxa" w:w="7843"/>
+            <w:tcW w:type="dxa" w:w="7852"/>
             <w:vMerge w:val="restart"/>
           </w:tcPr>
           <w:p>
@@ -962,14 +962,14 @@
       <w:tr>
         <w:tc>
           <w:tcPr>
-            <w:tcW w:type="dxa" w:w="7843"/>
+            <w:tcW w:type="dxa" w:w="7852"/>
             <w:vMerge/>
           </w:tcPr>
           <w:p/>
         </w:tc>
         <w:tc>
           <w:tcPr>
-            <w:tcW w:type="dxa" w:w="7843"/>
+            <w:tcW w:type="dxa" w:w="7852"/>
             <w:vMerge/>
           </w:tcPr>
           <w:p/>
@@ -978,14 +978,14 @@
       <w:tr>
         <w:tc>
           <w:tcPr>
-            <w:tcW w:type="dxa" w:w="7843"/>
+            <w:tcW w:type="dxa" w:w="7852"/>
             <w:vMerge/>
           </w:tcPr>
           <w:p/>
         </w:tc>
         <w:tc>
           <w:tcPr>
-            <w:tcW w:type="dxa" w:w="7843"/>
+            <w:tcW w:type="dxa" w:w="7852"/>
             <w:vMerge/>
           </w:tcPr>
           <w:p/>
@@ -997,7 +997,7 @@
         </w:trPr>
         <w:tc>
           <w:tcPr>
-            <w:tcW w:type="dxa" w:w="7843"/>
+            <w:tcW w:type="dxa" w:w="7852"/>
           </w:tcPr>
           <w:p>
             <w:r>
@@ -1007,7 +1007,7 @@
         </w:tc>
         <w:tc>
           <w:tcPr>
-            <w:tcW w:type="dxa" w:w="7843"/>
+            <w:tcW w:type="dxa" w:w="7852"/>
             <w:vMerge w:val="restart"/>
           </w:tcPr>
           <w:p>
@@ -1028,7 +1028,7 @@
         </w:trPr>
         <w:tc>
           <w:tcPr>
-            <w:tcW w:type="dxa" w:w="7843"/>
+            <w:tcW w:type="dxa" w:w="7852"/>
             <w:vMerge w:val="restart"/>
           </w:tcPr>
           <w:p>
@@ -1039,7 +1039,7 @@
         </w:tc>
         <w:tc>
           <w:tcPr>
-            <w:tcW w:type="dxa" w:w="7843"/>
+            <w:tcW w:type="dxa" w:w="7852"/>
             <w:vMerge/>
           </w:tcPr>
           <w:p/>
@@ -1048,14 +1048,14 @@
       <w:tr>
         <w:tc>
           <w:tcPr>
-            <w:tcW w:type="dxa" w:w="7843"/>
+            <w:tcW w:type="dxa" w:w="7852"/>
             <w:vMerge/>
           </w:tcPr>
           <w:p/>
         </w:tc>
         <w:tc>
           <w:tcPr>
-            <w:tcW w:type="dxa" w:w="7843"/>
+            <w:tcW w:type="dxa" w:w="7852"/>
             <w:vMerge/>
           </w:tcPr>
           <w:p/>
@@ -1067,7 +1067,7 @@
         </w:trPr>
         <w:tc>
           <w:tcPr>
-            <w:tcW w:type="dxa" w:w="7843"/>
+            <w:tcW w:type="dxa" w:w="7852"/>
             <w:vMerge w:val="restart"/>
           </w:tcPr>
           <w:p>
@@ -1078,7 +1078,7 @@
         </w:tc>
         <w:tc>
           <w:tcPr>
-            <w:tcW w:type="dxa" w:w="7843"/>
+            <w:tcW w:type="dxa" w:w="7852"/>
           </w:tcPr>
           <w:p>
             <w:r>
@@ -1090,14 +1090,14 @@
       <w:tr>
         <w:tc>
           <w:tcPr>
-            <w:tcW w:type="dxa" w:w="7843"/>
+            <w:tcW w:type="dxa" w:w="7852"/>
             <w:vMerge/>
           </w:tcPr>
           <w:p/>
         </w:tc>
         <w:tc>
           <w:tcPr>
-            <w:tcW w:type="dxa" w:w="7843"/>
+            <w:tcW w:type="dxa" w:w="7852"/>
             <w:vMerge w:val="restart"/>
           </w:tcPr>
           <w:p>
@@ -1110,14 +1110,14 @@
       <w:tr>
         <w:tc>
           <w:tcPr>
-            <w:tcW w:type="dxa" w:w="7843"/>
+            <w:tcW w:type="dxa" w:w="7852"/>
             <w:vMerge/>
           </w:tcPr>
           <w:p/>
         </w:tc>
         <w:tc>
           <w:tcPr>
-            <w:tcW w:type="dxa" w:w="7843"/>
+            <w:tcW w:type="dxa" w:w="7852"/>
             <w:vMerge/>
           </w:tcPr>
           <w:p/>
@@ -1126,7 +1126,7 @@
     </w:tbl>
     <w:sectPr>
       <w:pgSz w:w="16838" w:h="11906" w:orient="landscape"/>
-      <w:pgMar w:top="288" w:right="576" w:bottom="144" w:left="576" w:header="720" w:footer="720" w:gutter="0"/>
+      <w:pgMar w:top="227" w:right="567" w:bottom="227" w:left="567" w:header="720" w:footer="720" w:gutter="0"/>
       <w:cols w:space="720" w:num="2"/>
       <w:docGrid w:linePitch="360"/>
     </w:sectPr>

</xml_diff>

<commit_message>
changed the margin for libreoffice(linux)
</commit_message>
<xml_diff>
--- a/pythonProject/JobCard.docx
+++ b/pythonProject/JobCard.docx
@@ -9,12 +9,12 @@
         <w:tblLook w:firstColumn="1" w:firstRow="1" w:lastColumn="0" w:lastRow="0" w:noHBand="0" w:noVBand="1" w:val="04A0"/>
       </w:tblPr>
       <w:tblGrid>
-        <w:gridCol w:w="7852"/>
-        <w:gridCol w:w="7852"/>
+        <w:gridCol w:w="3969"/>
+        <w:gridCol w:w="3969"/>
       </w:tblGrid>
       <w:tr>
         <w:trPr>
-          <w:trHeight w:val="567"/>
+          <w:trHeight w:val="737"/>
         </w:trPr>
         <w:tc>
           <w:tcPr>
@@ -30,7 +30,7 @@
       </w:tr>
       <w:tr>
         <w:trPr>
-          <w:trHeight w:val="567"/>
+          <w:trHeight w:val="737"/>
         </w:trPr>
         <w:tc>
           <w:tcPr>
@@ -56,7 +56,7 @@
       </w:tr>
       <w:tr>
         <w:trPr>
-          <w:trHeight w:val="567"/>
+          <w:trHeight w:val="737"/>
         </w:trPr>
         <w:tc>
           <w:tcPr>
@@ -151,7 +151,7 @@
       </w:tr>
       <w:tr>
         <w:trPr>
-          <w:trHeight w:val="567"/>
+          <w:trHeight w:val="737"/>
         </w:trPr>
         <w:tc>
           <w:tcPr>
@@ -175,14 +175,14 @@
               <w:br/>
               <w:br/>
               <w:br/>
-              <w:t>Data Saved? Y / N</w:t>
+              <w:t>Data Saved?  Y / N</w:t>
             </w:r>
           </w:p>
         </w:tc>
       </w:tr>
       <w:tr>
         <w:trPr>
-          <w:trHeight w:val="567"/>
+          <w:trHeight w:val="737"/>
         </w:trPr>
         <w:tc>
           <w:tcPr>
@@ -221,7 +221,7 @@
       </w:tr>
       <w:tr>
         <w:trPr>
-          <w:trHeight w:val="567"/>
+          <w:trHeight w:val="737"/>
         </w:trPr>
         <w:tc>
           <w:tcPr>
@@ -290,12 +290,12 @@
         <w:tblLook w:firstColumn="1" w:firstRow="1" w:lastColumn="0" w:lastRow="0" w:noHBand="0" w:noVBand="1" w:val="04A0"/>
       </w:tblPr>
       <w:tblGrid>
-        <w:gridCol w:w="7852"/>
-        <w:gridCol w:w="7852"/>
+        <w:gridCol w:w="3969"/>
+        <w:gridCol w:w="3969"/>
       </w:tblGrid>
       <w:tr>
         <w:trPr>
-          <w:trHeight w:val="567"/>
+          <w:trHeight w:val="737"/>
         </w:trPr>
         <w:tc>
           <w:tcPr>
@@ -311,7 +311,7 @@
       </w:tr>
       <w:tr>
         <w:trPr>
-          <w:trHeight w:val="567"/>
+          <w:trHeight w:val="737"/>
         </w:trPr>
         <w:tc>
           <w:tcPr>
@@ -337,7 +337,7 @@
       </w:tr>
       <w:tr>
         <w:trPr>
-          <w:trHeight w:val="567"/>
+          <w:trHeight w:val="737"/>
         </w:trPr>
         <w:tc>
           <w:tcPr>
@@ -432,7 +432,7 @@
       </w:tr>
       <w:tr>
         <w:trPr>
-          <w:trHeight w:val="567"/>
+          <w:trHeight w:val="737"/>
         </w:trPr>
         <w:tc>
           <w:tcPr>
@@ -463,7 +463,7 @@
       </w:tr>
       <w:tr>
         <w:trPr>
-          <w:trHeight w:val="567"/>
+          <w:trHeight w:val="737"/>
         </w:trPr>
         <w:tc>
           <w:tcPr>
@@ -502,7 +502,7 @@
       </w:tr>
       <w:tr>
         <w:trPr>
-          <w:trHeight w:val="567"/>
+          <w:trHeight w:val="737"/>
         </w:trPr>
         <w:tc>
           <w:tcPr>
@@ -563,6 +563,7 @@
         </w:tc>
       </w:tr>
     </w:tbl>
+    <w:p/>
     <w:tbl>
       <w:tblPr>
         <w:tblStyle w:val="TableGrid"/>
@@ -570,12 +571,12 @@
         <w:tblLook w:firstColumn="1" w:firstRow="1" w:lastColumn="0" w:lastRow="0" w:noHBand="0" w:noVBand="1" w:val="04A0"/>
       </w:tblPr>
       <w:tblGrid>
-        <w:gridCol w:w="7852"/>
-        <w:gridCol w:w="7852"/>
+        <w:gridCol w:w="3969"/>
+        <w:gridCol w:w="3969"/>
       </w:tblGrid>
       <w:tr>
         <w:trPr>
-          <w:trHeight w:val="567"/>
+          <w:trHeight w:val="737"/>
         </w:trPr>
         <w:tc>
           <w:tcPr>
@@ -591,7 +592,7 @@
       </w:tr>
       <w:tr>
         <w:trPr>
-          <w:trHeight w:val="567"/>
+          <w:trHeight w:val="737"/>
         </w:trPr>
         <w:tc>
           <w:tcPr>
@@ -617,7 +618,7 @@
       </w:tr>
       <w:tr>
         <w:trPr>
-          <w:trHeight w:val="567"/>
+          <w:trHeight w:val="737"/>
         </w:trPr>
         <w:tc>
           <w:tcPr>
@@ -712,7 +713,7 @@
       </w:tr>
       <w:tr>
         <w:trPr>
-          <w:trHeight w:val="567"/>
+          <w:trHeight w:val="737"/>
         </w:trPr>
         <w:tc>
           <w:tcPr>
@@ -743,7 +744,7 @@
       </w:tr>
       <w:tr>
         <w:trPr>
-          <w:trHeight w:val="567"/>
+          <w:trHeight w:val="737"/>
         </w:trPr>
         <w:tc>
           <w:tcPr>
@@ -782,7 +783,7 @@
       </w:tr>
       <w:tr>
         <w:trPr>
-          <w:trHeight w:val="567"/>
+          <w:trHeight w:val="737"/>
         </w:trPr>
         <w:tc>
           <w:tcPr>
@@ -851,12 +852,12 @@
         <w:tblLook w:firstColumn="1" w:firstRow="1" w:lastColumn="0" w:lastRow="0" w:noHBand="0" w:noVBand="1" w:val="04A0"/>
       </w:tblPr>
       <w:tblGrid>
-        <w:gridCol w:w="7852"/>
-        <w:gridCol w:w="7852"/>
+        <w:gridCol w:w="3969"/>
+        <w:gridCol w:w="3969"/>
       </w:tblGrid>
       <w:tr>
         <w:trPr>
-          <w:trHeight w:val="567"/>
+          <w:trHeight w:val="737"/>
         </w:trPr>
         <w:tc>
           <w:tcPr>
@@ -872,7 +873,7 @@
       </w:tr>
       <w:tr>
         <w:trPr>
-          <w:trHeight w:val="567"/>
+          <w:trHeight w:val="737"/>
         </w:trPr>
         <w:tc>
           <w:tcPr>
@@ -898,7 +899,7 @@
       </w:tr>
       <w:tr>
         <w:trPr>
-          <w:trHeight w:val="567"/>
+          <w:trHeight w:val="737"/>
         </w:trPr>
         <w:tc>
           <w:tcPr>
@@ -993,7 +994,7 @@
       </w:tr>
       <w:tr>
         <w:trPr>
-          <w:trHeight w:val="567"/>
+          <w:trHeight w:val="737"/>
         </w:trPr>
         <w:tc>
           <w:tcPr>
@@ -1024,7 +1025,7 @@
       </w:tr>
       <w:tr>
         <w:trPr>
-          <w:trHeight w:val="567"/>
+          <w:trHeight w:val="737"/>
         </w:trPr>
         <w:tc>
           <w:tcPr>
@@ -1063,7 +1064,7 @@
       </w:tr>
       <w:tr>
         <w:trPr>
-          <w:trHeight w:val="567"/>
+          <w:trHeight w:val="737"/>
         </w:trPr>
         <w:tc>
           <w:tcPr>
@@ -1126,7 +1127,7 @@
     </w:tbl>
     <w:sectPr>
       <w:pgSz w:w="16838" w:h="11906" w:orient="landscape"/>
-      <w:pgMar w:top="227" w:right="567" w:bottom="227" w:left="567" w:header="720" w:footer="720" w:gutter="0"/>
+      <w:pgMar w:top="397" w:right="567" w:bottom="397" w:left="567" w:header="720" w:footer="720" w:gutter="0"/>
       <w:cols w:space="720" w:num="2"/>
       <w:docGrid w:linePitch="360"/>
     </w:sectPr>

</xml_diff>

<commit_message>
changed regular file too
</commit_message>
<xml_diff>
--- a/pythonProject/JobCard.docx
+++ b/pythonProject/JobCard.docx
@@ -23,288 +23,7 @@
           </w:tcPr>
           <w:p>
             <w:r>
-              <w:t>Job Number 4000</w:t>
-            </w:r>
-          </w:p>
-        </w:tc>
-      </w:tr>
-      <w:tr>
-        <w:trPr>
-          <w:trHeight w:val="737"/>
-        </w:trPr>
-        <w:tc>
-          <w:tcPr>
-            <w:tcW w:type="dxa" w:w="7852"/>
-          </w:tcPr>
-          <w:p>
-            <w:r>
-              <w:t>Date:</w:t>
-            </w:r>
-          </w:p>
-        </w:tc>
-        <w:tc>
-          <w:tcPr>
-            <w:tcW w:type="dxa" w:w="7852"/>
-            <w:vMerge w:val="restart"/>
-          </w:tcPr>
-          <w:p>
-            <w:r>
-              <w:t>Address:</w:t>
-            </w:r>
-          </w:p>
-        </w:tc>
-      </w:tr>
-      <w:tr>
-        <w:trPr>
-          <w:trHeight w:val="737"/>
-        </w:trPr>
-        <w:tc>
-          <w:tcPr>
-            <w:tcW w:type="dxa" w:w="7852"/>
-            <w:vMerge w:val="restart"/>
-          </w:tcPr>
-          <w:p>
-            <w:r>
-              <w:t>Client:</w:t>
-            </w:r>
-          </w:p>
-        </w:tc>
-        <w:tc>
-          <w:tcPr>
-            <w:tcW w:type="dxa" w:w="7852"/>
-            <w:vMerge/>
-          </w:tcPr>
-          <w:p/>
-        </w:tc>
-      </w:tr>
-      <w:tr>
-        <w:tc>
-          <w:tcPr>
-            <w:tcW w:type="dxa" w:w="7852"/>
-            <w:vMerge/>
-          </w:tcPr>
-          <w:p/>
-        </w:tc>
-        <w:tc>
-          <w:tcPr>
-            <w:tcW w:type="dxa" w:w="7852"/>
-            <w:vMerge/>
-          </w:tcPr>
-          <w:p/>
-        </w:tc>
-      </w:tr>
-      <w:tr>
-        <w:tc>
-          <w:tcPr>
-            <w:tcW w:type="dxa" w:w="7852"/>
-            <w:vMerge w:val="restart"/>
-          </w:tcPr>
-          <w:p>
-            <w:r>
-              <w:t>Phone &amp; Email:</w:t>
-            </w:r>
-          </w:p>
-        </w:tc>
-        <w:tc>
-          <w:tcPr>
-            <w:tcW w:type="dxa" w:w="7852"/>
-            <w:vMerge w:val="restart"/>
-          </w:tcPr>
-          <w:p>
-            <w:r>
-              <w:t>Issue:</w:t>
-            </w:r>
-          </w:p>
-        </w:tc>
-      </w:tr>
-      <w:tr>
-        <w:tc>
-          <w:tcPr>
-            <w:tcW w:type="dxa" w:w="7852"/>
-            <w:vMerge/>
-          </w:tcPr>
-          <w:p/>
-        </w:tc>
-        <w:tc>
-          <w:tcPr>
-            <w:tcW w:type="dxa" w:w="7852"/>
-            <w:vMerge/>
-          </w:tcPr>
-          <w:p/>
-        </w:tc>
-      </w:tr>
-      <w:tr>
-        <w:tc>
-          <w:tcPr>
-            <w:tcW w:type="dxa" w:w="7852"/>
-            <w:vMerge/>
-          </w:tcPr>
-          <w:p/>
-        </w:tc>
-        <w:tc>
-          <w:tcPr>
-            <w:tcW w:type="dxa" w:w="7852"/>
-            <w:vMerge/>
-          </w:tcPr>
-          <w:p/>
-        </w:tc>
-      </w:tr>
-      <w:tr>
-        <w:trPr>
-          <w:trHeight w:val="737"/>
-        </w:trPr>
-        <w:tc>
-          <w:tcPr>
-            <w:tcW w:type="dxa" w:w="7852"/>
-          </w:tcPr>
-          <w:p>
-            <w:r>
-              <w:t>Password:</w:t>
-            </w:r>
-          </w:p>
-        </w:tc>
-        <w:tc>
-          <w:tcPr>
-            <w:tcW w:type="dxa" w:w="7852"/>
-            <w:vMerge w:val="restart"/>
-          </w:tcPr>
-          <w:p>
-            <w:r>
-              <w:t>Work Done:</w:t>
-              <w:br/>
-              <w:br/>
-              <w:br/>
-              <w:br/>
-              <w:t>Data Saved?  Y / N</w:t>
-            </w:r>
-          </w:p>
-        </w:tc>
-      </w:tr>
-      <w:tr>
-        <w:trPr>
-          <w:trHeight w:val="737"/>
-        </w:trPr>
-        <w:tc>
-          <w:tcPr>
-            <w:tcW w:type="dxa" w:w="7852"/>
-            <w:vMerge w:val="restart"/>
-          </w:tcPr>
-          <w:p>
-            <w:r>
-              <w:t>Parts:</w:t>
-            </w:r>
-          </w:p>
-        </w:tc>
-        <w:tc>
-          <w:tcPr>
-            <w:tcW w:type="dxa" w:w="7852"/>
-            <w:vMerge/>
-          </w:tcPr>
-          <w:p/>
-        </w:tc>
-      </w:tr>
-      <w:tr>
-        <w:tc>
-          <w:tcPr>
-            <w:tcW w:type="dxa" w:w="7852"/>
-            <w:vMerge/>
-          </w:tcPr>
-          <w:p/>
-        </w:tc>
-        <w:tc>
-          <w:tcPr>
-            <w:tcW w:type="dxa" w:w="7852"/>
-            <w:vMerge/>
-          </w:tcPr>
-          <w:p/>
-        </w:tc>
-      </w:tr>
-      <w:tr>
-        <w:trPr>
-          <w:trHeight w:val="737"/>
-        </w:trPr>
-        <w:tc>
-          <w:tcPr>
-            <w:tcW w:type="dxa" w:w="7852"/>
-            <w:vMerge w:val="restart"/>
-          </w:tcPr>
-          <w:p>
-            <w:r>
-              <w:t>Items Serviced:</w:t>
-            </w:r>
-          </w:p>
-        </w:tc>
-        <w:tc>
-          <w:tcPr>
-            <w:tcW w:type="dxa" w:w="7852"/>
-          </w:tcPr>
-          <w:p>
-            <w:r>
-              <w:t>Misc Notes:</w:t>
-            </w:r>
-          </w:p>
-        </w:tc>
-      </w:tr>
-      <w:tr>
-        <w:tc>
-          <w:tcPr>
-            <w:tcW w:type="dxa" w:w="7852"/>
-            <w:vMerge/>
-          </w:tcPr>
-          <w:p/>
-        </w:tc>
-        <w:tc>
-          <w:tcPr>
-            <w:tcW w:type="dxa" w:w="7852"/>
-            <w:vMerge w:val="restart"/>
-          </w:tcPr>
-          <w:p>
-            <w:r>
-              <w:t>To Invoice:</w:t>
-            </w:r>
-          </w:p>
-        </w:tc>
-      </w:tr>
-      <w:tr>
-        <w:tc>
-          <w:tcPr>
-            <w:tcW w:type="dxa" w:w="7852"/>
-            <w:vMerge/>
-          </w:tcPr>
-          <w:p/>
-        </w:tc>
-        <w:tc>
-          <w:tcPr>
-            <w:tcW w:type="dxa" w:w="7852"/>
-            <w:vMerge/>
-          </w:tcPr>
-          <w:p/>
-        </w:tc>
-      </w:tr>
-    </w:tbl>
-    <w:p/>
-    <w:tbl>
-      <w:tblPr>
-        <w:tblStyle w:val="TableGrid"/>
-        <w:tblW w:type="auto" w:w="0"/>
-        <w:tblLook w:firstColumn="1" w:firstRow="1" w:lastColumn="0" w:lastRow="0" w:noHBand="0" w:noVBand="1" w:val="04A0"/>
-      </w:tblPr>
-      <w:tblGrid>
-        <w:gridCol w:w="3969"/>
-        <w:gridCol w:w="3969"/>
-      </w:tblGrid>
-      <w:tr>
-        <w:trPr>
-          <w:trHeight w:val="737"/>
-        </w:trPr>
-        <w:tc>
-          <w:tcPr>
-            <w:tcW w:type="dxa" w:w="15704"/>
-            <w:gridSpan w:val="2"/>
-          </w:tcPr>
-          <w:p>
-            <w:r>
-              <w:t>Job Number: 4001</w:t>
+              <w:t>Job Number 4012</w:t>
             </w:r>
           </w:p>
         </w:tc>
@@ -585,7 +304,7 @@
           </w:tcPr>
           <w:p>
             <w:r>
-              <w:t>Job Number: 4002</w:t>
+              <w:t>Job Number: 4013</w:t>
             </w:r>
           </w:p>
         </w:tc>
@@ -866,7 +585,288 @@
           </w:tcPr>
           <w:p>
             <w:r>
-              <w:t>Job Number: 4003</w:t>
+              <w:t>Job Number: 4014</w:t>
+            </w:r>
+          </w:p>
+        </w:tc>
+      </w:tr>
+      <w:tr>
+        <w:trPr>
+          <w:trHeight w:val="737"/>
+        </w:trPr>
+        <w:tc>
+          <w:tcPr>
+            <w:tcW w:type="dxa" w:w="7852"/>
+          </w:tcPr>
+          <w:p>
+            <w:r>
+              <w:t>Date:</w:t>
+            </w:r>
+          </w:p>
+        </w:tc>
+        <w:tc>
+          <w:tcPr>
+            <w:tcW w:type="dxa" w:w="7852"/>
+            <w:vMerge w:val="restart"/>
+          </w:tcPr>
+          <w:p>
+            <w:r>
+              <w:t>Address:</w:t>
+            </w:r>
+          </w:p>
+        </w:tc>
+      </w:tr>
+      <w:tr>
+        <w:trPr>
+          <w:trHeight w:val="737"/>
+        </w:trPr>
+        <w:tc>
+          <w:tcPr>
+            <w:tcW w:type="dxa" w:w="7852"/>
+            <w:vMerge w:val="restart"/>
+          </w:tcPr>
+          <w:p>
+            <w:r>
+              <w:t>Client:</w:t>
+            </w:r>
+          </w:p>
+        </w:tc>
+        <w:tc>
+          <w:tcPr>
+            <w:tcW w:type="dxa" w:w="7852"/>
+            <w:vMerge/>
+          </w:tcPr>
+          <w:p/>
+        </w:tc>
+      </w:tr>
+      <w:tr>
+        <w:tc>
+          <w:tcPr>
+            <w:tcW w:type="dxa" w:w="7852"/>
+            <w:vMerge/>
+          </w:tcPr>
+          <w:p/>
+        </w:tc>
+        <w:tc>
+          <w:tcPr>
+            <w:tcW w:type="dxa" w:w="7852"/>
+            <w:vMerge/>
+          </w:tcPr>
+          <w:p/>
+        </w:tc>
+      </w:tr>
+      <w:tr>
+        <w:tc>
+          <w:tcPr>
+            <w:tcW w:type="dxa" w:w="7852"/>
+            <w:vMerge w:val="restart"/>
+          </w:tcPr>
+          <w:p>
+            <w:r>
+              <w:t>Phone &amp; Email:</w:t>
+            </w:r>
+          </w:p>
+        </w:tc>
+        <w:tc>
+          <w:tcPr>
+            <w:tcW w:type="dxa" w:w="7852"/>
+            <w:vMerge w:val="restart"/>
+          </w:tcPr>
+          <w:p>
+            <w:r>
+              <w:t>Issue:</w:t>
+            </w:r>
+          </w:p>
+        </w:tc>
+      </w:tr>
+      <w:tr>
+        <w:tc>
+          <w:tcPr>
+            <w:tcW w:type="dxa" w:w="7852"/>
+            <w:vMerge/>
+          </w:tcPr>
+          <w:p/>
+        </w:tc>
+        <w:tc>
+          <w:tcPr>
+            <w:tcW w:type="dxa" w:w="7852"/>
+            <w:vMerge/>
+          </w:tcPr>
+          <w:p/>
+        </w:tc>
+      </w:tr>
+      <w:tr>
+        <w:tc>
+          <w:tcPr>
+            <w:tcW w:type="dxa" w:w="7852"/>
+            <w:vMerge/>
+          </w:tcPr>
+          <w:p/>
+        </w:tc>
+        <w:tc>
+          <w:tcPr>
+            <w:tcW w:type="dxa" w:w="7852"/>
+            <w:vMerge/>
+          </w:tcPr>
+          <w:p/>
+        </w:tc>
+      </w:tr>
+      <w:tr>
+        <w:trPr>
+          <w:trHeight w:val="737"/>
+        </w:trPr>
+        <w:tc>
+          <w:tcPr>
+            <w:tcW w:type="dxa" w:w="7852"/>
+          </w:tcPr>
+          <w:p>
+            <w:r>
+              <w:t>Password:</w:t>
+            </w:r>
+          </w:p>
+        </w:tc>
+        <w:tc>
+          <w:tcPr>
+            <w:tcW w:type="dxa" w:w="7852"/>
+            <w:vMerge w:val="restart"/>
+          </w:tcPr>
+          <w:p>
+            <w:r>
+              <w:t>Work Done:</w:t>
+              <w:br/>
+              <w:br/>
+              <w:br/>
+              <w:br/>
+              <w:t>Data Saved? Y / N</w:t>
+            </w:r>
+          </w:p>
+        </w:tc>
+      </w:tr>
+      <w:tr>
+        <w:trPr>
+          <w:trHeight w:val="737"/>
+        </w:trPr>
+        <w:tc>
+          <w:tcPr>
+            <w:tcW w:type="dxa" w:w="7852"/>
+            <w:vMerge w:val="restart"/>
+          </w:tcPr>
+          <w:p>
+            <w:r>
+              <w:t>Parts:</w:t>
+            </w:r>
+          </w:p>
+        </w:tc>
+        <w:tc>
+          <w:tcPr>
+            <w:tcW w:type="dxa" w:w="7852"/>
+            <w:vMerge/>
+          </w:tcPr>
+          <w:p/>
+        </w:tc>
+      </w:tr>
+      <w:tr>
+        <w:tc>
+          <w:tcPr>
+            <w:tcW w:type="dxa" w:w="7852"/>
+            <w:vMerge/>
+          </w:tcPr>
+          <w:p/>
+        </w:tc>
+        <w:tc>
+          <w:tcPr>
+            <w:tcW w:type="dxa" w:w="7852"/>
+            <w:vMerge/>
+          </w:tcPr>
+          <w:p/>
+        </w:tc>
+      </w:tr>
+      <w:tr>
+        <w:trPr>
+          <w:trHeight w:val="737"/>
+        </w:trPr>
+        <w:tc>
+          <w:tcPr>
+            <w:tcW w:type="dxa" w:w="7852"/>
+            <w:vMerge w:val="restart"/>
+          </w:tcPr>
+          <w:p>
+            <w:r>
+              <w:t>Items Serviced:</w:t>
+            </w:r>
+          </w:p>
+        </w:tc>
+        <w:tc>
+          <w:tcPr>
+            <w:tcW w:type="dxa" w:w="7852"/>
+          </w:tcPr>
+          <w:p>
+            <w:r>
+              <w:t>Misc Notes:</w:t>
+            </w:r>
+          </w:p>
+        </w:tc>
+      </w:tr>
+      <w:tr>
+        <w:tc>
+          <w:tcPr>
+            <w:tcW w:type="dxa" w:w="7852"/>
+            <w:vMerge/>
+          </w:tcPr>
+          <w:p/>
+        </w:tc>
+        <w:tc>
+          <w:tcPr>
+            <w:tcW w:type="dxa" w:w="7852"/>
+            <w:vMerge w:val="restart"/>
+          </w:tcPr>
+          <w:p>
+            <w:r>
+              <w:t>To Invoice:</w:t>
+            </w:r>
+          </w:p>
+        </w:tc>
+      </w:tr>
+      <w:tr>
+        <w:tc>
+          <w:tcPr>
+            <w:tcW w:type="dxa" w:w="7852"/>
+            <w:vMerge/>
+          </w:tcPr>
+          <w:p/>
+        </w:tc>
+        <w:tc>
+          <w:tcPr>
+            <w:tcW w:type="dxa" w:w="7852"/>
+            <w:vMerge/>
+          </w:tcPr>
+          <w:p/>
+        </w:tc>
+      </w:tr>
+    </w:tbl>
+    <w:p/>
+    <w:tbl>
+      <w:tblPr>
+        <w:tblStyle w:val="TableGrid"/>
+        <w:tblW w:type="auto" w:w="0"/>
+        <w:tblLook w:firstColumn="1" w:firstRow="1" w:lastColumn="0" w:lastRow="0" w:noHBand="0" w:noVBand="1" w:val="04A0"/>
+      </w:tblPr>
+      <w:tblGrid>
+        <w:gridCol w:w="3969"/>
+        <w:gridCol w:w="3969"/>
+      </w:tblGrid>
+      <w:tr>
+        <w:trPr>
+          <w:trHeight w:val="737"/>
+        </w:trPr>
+        <w:tc>
+          <w:tcPr>
+            <w:tcW w:type="dxa" w:w="15704"/>
+            <w:gridSpan w:val="2"/>
+          </w:tcPr>
+          <w:p>
+            <w:r>
+              <w:t>Job Number: 4015</w:t>
             </w:r>
           </w:p>
         </w:tc>

</xml_diff>

<commit_message>
set up the format for linux libreoffice
</commit_message>
<xml_diff>
--- a/pythonProject/JobCard.docx
+++ b/pythonProject/JobCard.docx
@@ -9,8 +9,8 @@
         <w:tblLook w:firstColumn="1" w:firstRow="1" w:lastColumn="0" w:lastRow="0" w:noHBand="0" w:noVBand="1" w:val="04A0"/>
       </w:tblPr>
       <w:tblGrid>
-        <w:gridCol w:w="3969"/>
-        <w:gridCol w:w="3969"/>
+        <w:gridCol w:w="3855"/>
+        <w:gridCol w:w="3855"/>
       </w:tblGrid>
       <w:tr>
         <w:trPr>
@@ -23,7 +23,7 @@
           </w:tcPr>
           <w:p>
             <w:r>
-              <w:t>Job Number 4012</w:t>
+              <w:t>Job Number 4008</w:t>
             </w:r>
           </w:p>
         </w:tc>
@@ -290,8 +290,8 @@
         <w:tblLook w:firstColumn="1" w:firstRow="1" w:lastColumn="0" w:lastRow="0" w:noHBand="0" w:noVBand="1" w:val="04A0"/>
       </w:tblPr>
       <w:tblGrid>
-        <w:gridCol w:w="3969"/>
-        <w:gridCol w:w="3969"/>
+        <w:gridCol w:w="3855"/>
+        <w:gridCol w:w="3855"/>
       </w:tblGrid>
       <w:tr>
         <w:trPr>
@@ -304,7 +304,7 @@
           </w:tcPr>
           <w:p>
             <w:r>
-              <w:t>Job Number: 4013</w:t>
+              <w:t>Job Number: 4009</w:t>
             </w:r>
           </w:p>
         </w:tc>
@@ -571,8 +571,8 @@
         <w:tblLook w:firstColumn="1" w:firstRow="1" w:lastColumn="0" w:lastRow="0" w:noHBand="0" w:noVBand="1" w:val="04A0"/>
       </w:tblPr>
       <w:tblGrid>
-        <w:gridCol w:w="3969"/>
-        <w:gridCol w:w="3969"/>
+        <w:gridCol w:w="3855"/>
+        <w:gridCol w:w="3855"/>
       </w:tblGrid>
       <w:tr>
         <w:trPr>
@@ -585,7 +585,7 @@
           </w:tcPr>
           <w:p>
             <w:r>
-              <w:t>Job Number: 4014</w:t>
+              <w:t>Job Number: 4010</w:t>
             </w:r>
           </w:p>
         </w:tc>
@@ -852,8 +852,8 @@
         <w:tblLook w:firstColumn="1" w:firstRow="1" w:lastColumn="0" w:lastRow="0" w:noHBand="0" w:noVBand="1" w:val="04A0"/>
       </w:tblPr>
       <w:tblGrid>
-        <w:gridCol w:w="3969"/>
-        <w:gridCol w:w="3969"/>
+        <w:gridCol w:w="3855"/>
+        <w:gridCol w:w="3855"/>
       </w:tblGrid>
       <w:tr>
         <w:trPr>
@@ -866,7 +866,7 @@
           </w:tcPr>
           <w:p>
             <w:r>
-              <w:t>Job Number: 4015</w:t>
+              <w:t>Job Number: 4011</w:t>
             </w:r>
           </w:p>
         </w:tc>

</xml_diff>

<commit_message>
added a script to repeat print job
</commit_message>
<xml_diff>
--- a/pythonProject/JobCard.docx
+++ b/pythonProject/JobCard.docx
@@ -23,7 +23,7 @@
           </w:tcPr>
           <w:p>
             <w:r>
-              <w:t>Job Number 4008</w:t>
+              <w:t>Job Number 4060</w:t>
             </w:r>
           </w:p>
         </w:tc>
@@ -304,7 +304,7 @@
           </w:tcPr>
           <w:p>
             <w:r>
-              <w:t>Job Number: 4009</w:t>
+              <w:t>Job Number: 4061</w:t>
             </w:r>
           </w:p>
         </w:tc>
@@ -585,7 +585,7 @@
           </w:tcPr>
           <w:p>
             <w:r>
-              <w:t>Job Number: 4010</w:t>
+              <w:t>Job Number: 4062</w:t>
             </w:r>
           </w:p>
         </w:tc>
@@ -866,7 +866,7 @@
           </w:tcPr>
           <w:p>
             <w:r>
-              <w:t>Job Number: 4011</w:t>
+              <w:t>Job Number: 4063</w:t>
             </w:r>
           </w:p>
         </w:tc>

</xml_diff>